<commit_message>
[VM:Susmitha.palacherla@12/18/2014 11:53:04 AM] Internal version 2.0. Updated with test for SCR 14028.
git-tfs-id: [https://tfs.omnicloud.local/tfs/cco%20program/]$/eCoaching_V2;C13862
</commit_message>
<xml_diff>
--- a/Unit Test/CCO_eCoaching_Outliers_Load_DB_UTD.docx
+++ b/Unit Test/CCO_eCoaching_Outliers_Load_DB_UTD.docx
@@ -259,7 +259,7 @@
           <w:sz w:val="18"/>
           <w:szCs w:val="18"/>
         </w:rPr>
-        <w:t>July 23, 2014</w:t>
+        <w:t>December 18, 2014</w:t>
       </w:r>
       <w:r>
         <w:rPr>
@@ -543,7 +543,11 @@
               <w:right w:val="single" w:sz="6" w:space="0" w:color="C0C0C0"/>
             </w:tcBorders>
           </w:tcPr>
-          <w:p/>
+          <w:p>
+            <w:r>
+              <w:t>12/18/2014</w:t>
+            </w:r>
+          </w:p>
         </w:tc>
         <w:tc>
           <w:tcPr>
@@ -555,7 +559,11 @@
               <w:right w:val="single" w:sz="6" w:space="0" w:color="C0C0C0"/>
             </w:tcBorders>
           </w:tcPr>
-          <w:p/>
+          <w:p>
+            <w:r>
+              <w:t>2.0</w:t>
+            </w:r>
+          </w:p>
         </w:tc>
         <w:tc>
           <w:tcPr>
@@ -567,7 +575,11 @@
               <w:right w:val="single" w:sz="6" w:space="0" w:color="C0C0C0"/>
             </w:tcBorders>
           </w:tcPr>
-          <w:p/>
+          <w:p>
+            <w:r>
+              <w:t>SCR – 14028 Add new Report Type TR2</w:t>
+            </w:r>
+          </w:p>
         </w:tc>
         <w:tc>
           <w:tcPr>
@@ -579,7 +591,11 @@
               <w:right w:val="single" w:sz="6" w:space="0" w:color="C0C0C0"/>
             </w:tcBorders>
           </w:tcPr>
-          <w:p/>
+          <w:p>
+            <w:r>
+              <w:t>Susmitha Palacherla</w:t>
+            </w:r>
+          </w:p>
         </w:tc>
       </w:tr>
       <w:tr>
@@ -5315,8 +5331,6 @@
                 <w:bCs/>
               </w:rPr>
             </w:pPr>
-            <w:bookmarkStart w:id="17" w:name="_GoBack"/>
-            <w:bookmarkEnd w:id="17"/>
           </w:p>
           <w:p>
             <w:pPr>
@@ -5374,6 +5388,1165 @@
       </w:r>
     </w:p>
     <w:p/>
+    <w:p/>
+    <w:p/>
+    <w:p/>
+    <w:p/>
+    <w:p/>
+    <w:p/>
+    <w:p>
+      <w:pPr>
+        <w:pStyle w:val="Heading2"/>
+        <w:numPr>
+          <w:ilvl w:val="0"/>
+          <w:numId w:val="44"/>
+        </w:numPr>
+      </w:pPr>
+      <w:r>
+        <w:t>SCR 1</w:t>
+      </w:r>
+      <w:r>
+        <w:t>4028</w:t>
+      </w:r>
+      <w:r>
+        <w:t xml:space="preserve"> </w:t>
+      </w:r>
+      <w:r>
+        <w:t>New report TR2 for FFM Incorrect Transfers</w:t>
+      </w:r>
+    </w:p>
+    <w:p/>
+    <w:tbl>
+      <w:tblPr>
+        <w:tblW w:w="0" w:type="auto"/>
+        <w:tblInd w:w="-612" w:type="dxa"/>
+        <w:tblBorders>
+          <w:top w:val="single" w:sz="4" w:space="0" w:color="auto"/>
+          <w:left w:val="single" w:sz="4" w:space="0" w:color="auto"/>
+          <w:bottom w:val="single" w:sz="4" w:space="0" w:color="auto"/>
+          <w:right w:val="single" w:sz="4" w:space="0" w:color="auto"/>
+          <w:insideH w:val="single" w:sz="4" w:space="0" w:color="auto"/>
+          <w:insideV w:val="single" w:sz="4" w:space="0" w:color="auto"/>
+        </w:tblBorders>
+        <w:tblLayout w:type="fixed"/>
+        <w:tblLook w:val="0000" w:firstRow="0" w:lastRow="0" w:firstColumn="0" w:lastColumn="0" w:noHBand="0" w:noVBand="0"/>
+      </w:tblPr>
+      <w:tblGrid>
+        <w:gridCol w:w="2549"/>
+        <w:gridCol w:w="10455"/>
+      </w:tblGrid>
+      <w:tr>
+        <w:trPr>
+          <w:tblHeader/>
+        </w:trPr>
+        <w:tc>
+          <w:tcPr>
+            <w:tcW w:w="2549" w:type="dxa"/>
+            <w:shd w:val="solid" w:color="auto" w:fill="000000"/>
+          </w:tcPr>
+          <w:p>
+            <w:r>
+              <w:t>Item</w:t>
+            </w:r>
+          </w:p>
+        </w:tc>
+        <w:tc>
+          <w:tcPr>
+            <w:tcW w:w="10455" w:type="dxa"/>
+            <w:shd w:val="solid" w:color="auto" w:fill="000000"/>
+          </w:tcPr>
+          <w:p>
+            <w:r>
+              <w:t>Description</w:t>
+            </w:r>
+          </w:p>
+        </w:tc>
+      </w:tr>
+      <w:tr>
+        <w:tc>
+          <w:tcPr>
+            <w:tcW w:w="2549" w:type="dxa"/>
+          </w:tcPr>
+          <w:p>
+            <w:r>
+              <w:t>Change Type</w:t>
+            </w:r>
+          </w:p>
+        </w:tc>
+        <w:tc>
+          <w:tcPr>
+            <w:tcW w:w="10455" w:type="dxa"/>
+          </w:tcPr>
+          <w:p>
+            <w:r>
+              <w:t>Change Request</w:t>
+            </w:r>
+          </w:p>
+        </w:tc>
+      </w:tr>
+      <w:tr>
+        <w:tc>
+          <w:tcPr>
+            <w:tcW w:w="2549" w:type="dxa"/>
+          </w:tcPr>
+          <w:p>
+            <w:r>
+              <w:t>Change Description</w:t>
+            </w:r>
+          </w:p>
+        </w:tc>
+        <w:tc>
+          <w:tcPr>
+            <w:tcW w:w="10455" w:type="dxa"/>
+          </w:tcPr>
+          <w:p>
+            <w:r>
+              <w:t xml:space="preserve">A new OMR Report will be loaded into </w:t>
+            </w:r>
+            <w:proofErr w:type="spellStart"/>
+            <w:r>
+              <w:t>eCL</w:t>
+            </w:r>
+            <w:proofErr w:type="spellEnd"/>
+            <w:r>
+              <w:t xml:space="preserve"> as requested by CMS.</w:t>
+            </w:r>
+          </w:p>
+        </w:tc>
+      </w:tr>
+      <w:tr>
+        <w:tc>
+          <w:tcPr>
+            <w:tcW w:w="2549" w:type="dxa"/>
+          </w:tcPr>
+          <w:p>
+            <w:r>
+              <w:t>Test Environment</w:t>
+            </w:r>
+          </w:p>
+        </w:tc>
+        <w:tc>
+          <w:tcPr>
+            <w:tcW w:w="10455" w:type="dxa"/>
+          </w:tcPr>
+          <w:p>
+            <w:proofErr w:type="spellStart"/>
+            <w:r>
+              <w:t>eCoaching_Dev</w:t>
+            </w:r>
+            <w:proofErr w:type="spellEnd"/>
+            <w:r>
+              <w:t xml:space="preserve"> database on vrivfssdbt02\scord01,1437 </w:t>
+            </w:r>
+          </w:p>
+        </w:tc>
+      </w:tr>
+      <w:tr>
+        <w:tc>
+          <w:tcPr>
+            <w:tcW w:w="2549" w:type="dxa"/>
+          </w:tcPr>
+          <w:p>
+            <w:r>
+              <w:t>Code Modules created/updated</w:t>
+            </w:r>
+          </w:p>
+        </w:tc>
+        <w:tc>
+          <w:tcPr>
+            <w:tcW w:w="10455" w:type="dxa"/>
+          </w:tcPr>
+          <w:p>
+            <w:r>
+              <w:t xml:space="preserve">Added  record to </w:t>
+            </w:r>
+            <w:r>
+              <w:rPr>
+                <w:rFonts w:ascii="Courier New" w:hAnsi="Courier New" w:cs="Courier New"/>
+                <w:noProof/>
+              </w:rPr>
+              <w:t>[EC]</w:t>
+            </w:r>
+            <w:r>
+              <w:rPr>
+                <w:rFonts w:ascii="Courier New" w:hAnsi="Courier New" w:cs="Courier New"/>
+                <w:noProof/>
+                <w:color w:val="808080"/>
+              </w:rPr>
+              <w:t>.</w:t>
+            </w:r>
+            <w:r>
+              <w:rPr>
+                <w:rFonts w:ascii="Courier New" w:hAnsi="Courier New" w:cs="Courier New"/>
+                <w:noProof/>
+              </w:rPr>
+              <w:t>[DIM_Sub_Coaching_Reason]</w:t>
+            </w:r>
+            <w:r>
+              <w:rPr>
+                <w:rFonts w:ascii="Courier New" w:hAnsi="Courier New" w:cs="Courier New"/>
+                <w:noProof/>
+              </w:rPr>
+              <w:t xml:space="preserve"> </w:t>
+            </w:r>
+            <w:r>
+              <w:t>table</w:t>
+            </w:r>
+          </w:p>
+          <w:p>
+            <w:r>
+              <w:t>Added record to</w:t>
+            </w:r>
+            <w:r>
+              <w:rPr>
+                <w:rFonts w:ascii="Courier New" w:hAnsi="Courier New" w:cs="Courier New"/>
+                <w:noProof/>
+              </w:rPr>
+              <w:t xml:space="preserve"> </w:t>
+            </w:r>
+            <w:r>
+              <w:rPr>
+                <w:rFonts w:ascii="Courier New" w:hAnsi="Courier New" w:cs="Courier New"/>
+                <w:noProof/>
+              </w:rPr>
+              <w:t>[EC]</w:t>
+            </w:r>
+            <w:r>
+              <w:rPr>
+                <w:rFonts w:ascii="Courier New" w:hAnsi="Courier New" w:cs="Courier New"/>
+                <w:noProof/>
+                <w:color w:val="808080"/>
+              </w:rPr>
+              <w:t>.</w:t>
+            </w:r>
+            <w:r>
+              <w:rPr>
+                <w:rFonts w:ascii="Courier New" w:hAnsi="Courier New" w:cs="Courier New"/>
+                <w:noProof/>
+              </w:rPr>
+              <w:t>[Coaching_Reason_Selection]</w:t>
+            </w:r>
+            <w:r>
+              <w:rPr>
+                <w:rFonts w:ascii="Courier New" w:hAnsi="Courier New" w:cs="Courier New"/>
+                <w:noProof/>
+              </w:rPr>
+              <w:t xml:space="preserve"> </w:t>
+            </w:r>
+            <w:r>
+              <w:t>table</w:t>
+            </w:r>
+          </w:p>
+          <w:p>
+            <w:r>
+              <w:t>Added new mapping from report code TR2 to sub coaching reason ID in Function</w:t>
+            </w:r>
+            <w:r>
+              <w:rPr>
+                <w:rFonts w:ascii="Courier New" w:hAnsi="Courier New" w:cs="Courier New"/>
+                <w:noProof/>
+              </w:rPr>
+              <w:t xml:space="preserve"> </w:t>
+            </w:r>
+            <w:r>
+              <w:rPr>
+                <w:rFonts w:ascii="Courier New" w:hAnsi="Courier New" w:cs="Courier New"/>
+                <w:noProof/>
+              </w:rPr>
+              <w:t>[EC]</w:t>
+            </w:r>
+            <w:r>
+              <w:rPr>
+                <w:rFonts w:ascii="Courier New" w:hAnsi="Courier New" w:cs="Courier New"/>
+                <w:noProof/>
+                <w:color w:val="808080"/>
+              </w:rPr>
+              <w:t>.</w:t>
+            </w:r>
+            <w:r>
+              <w:rPr>
+                <w:rFonts w:ascii="Courier New" w:hAnsi="Courier New" w:cs="Courier New"/>
+                <w:noProof/>
+              </w:rPr>
+              <w:t>[fn_intSubCoachReasonIDFromRptCode]</w:t>
+            </w:r>
+          </w:p>
+          <w:p/>
+        </w:tc>
+      </w:tr>
+      <w:tr>
+        <w:tc>
+          <w:tcPr>
+            <w:tcW w:w="2549" w:type="dxa"/>
+          </w:tcPr>
+          <w:p>
+            <w:r>
+              <w:t>Code doc</w:t>
+            </w:r>
+          </w:p>
+        </w:tc>
+        <w:tc>
+          <w:tcPr>
+            <w:tcW w:w="10455" w:type="dxa"/>
+          </w:tcPr>
+          <w:p>
+            <w:proofErr w:type="spellStart"/>
+            <w:r>
+              <w:t>CCO_eCoaching_Functions.sql</w:t>
+            </w:r>
+            <w:proofErr w:type="spellEnd"/>
+          </w:p>
+        </w:tc>
+      </w:tr>
+      <w:tr>
+        <w:tc>
+          <w:tcPr>
+            <w:tcW w:w="2549" w:type="dxa"/>
+          </w:tcPr>
+          <w:p>
+            <w:r>
+              <w:t>Notes</w:t>
+            </w:r>
+          </w:p>
+        </w:tc>
+        <w:tc>
+          <w:tcPr>
+            <w:tcW w:w="10455" w:type="dxa"/>
+          </w:tcPr>
+          <w:p>
+            <w:r>
+              <w:t>Loaded Outlier File</w:t>
+            </w:r>
+            <w:r>
+              <w:t xml:space="preserve">s </w:t>
+            </w:r>
+            <w:r>
+              <w:t>and verified that the Loaded records were inserted with Coaching Reason ID 9</w:t>
+            </w:r>
+            <w:r>
+              <w:t xml:space="preserve"> and sub coaching reason id 109</w:t>
+            </w:r>
+            <w:r>
+              <w:t xml:space="preserve"> in the </w:t>
+            </w:r>
+            <w:proofErr w:type="spellStart"/>
+            <w:r>
+              <w:t>Coaching_Log_reason</w:t>
+            </w:r>
+            <w:proofErr w:type="spellEnd"/>
+            <w:r>
+              <w:t xml:space="preserve"> table.</w:t>
+            </w:r>
+          </w:p>
+          <w:p>
+            <w:r>
+              <w:t xml:space="preserve">In the </w:t>
+            </w:r>
+            <w:proofErr w:type="spellStart"/>
+            <w:r>
+              <w:t>Coaching_log</w:t>
+            </w:r>
+            <w:proofErr w:type="spellEnd"/>
+            <w:r>
+              <w:t xml:space="preserve"> table the logs are identified by </w:t>
+            </w:r>
+            <w:proofErr w:type="spellStart"/>
+            <w:r>
+              <w:t>str</w:t>
+            </w:r>
+            <w:proofErr w:type="spellEnd"/>
+            <w:r>
+              <w:t xml:space="preserve"> report code starting with ‘TR2’</w:t>
+            </w:r>
+          </w:p>
+          <w:p/>
+        </w:tc>
+      </w:tr>
+    </w:tbl>
+    <w:p/>
+    <w:tbl>
+      <w:tblPr>
+        <w:tblW w:w="13500" w:type="dxa"/>
+        <w:tblInd w:w="-612" w:type="dxa"/>
+        <w:tblBorders>
+          <w:top w:val="double" w:sz="4" w:space="0" w:color="auto"/>
+          <w:left w:val="double" w:sz="4" w:space="0" w:color="auto"/>
+          <w:bottom w:val="double" w:sz="4" w:space="0" w:color="auto"/>
+          <w:right w:val="double" w:sz="4" w:space="0" w:color="auto"/>
+          <w:insideH w:val="single" w:sz="6" w:space="0" w:color="auto"/>
+          <w:insideV w:val="single" w:sz="6" w:space="0" w:color="auto"/>
+        </w:tblBorders>
+        <w:tblLayout w:type="fixed"/>
+        <w:tblLook w:val="0000" w:firstRow="0" w:lastRow="0" w:firstColumn="0" w:lastColumn="0" w:noHBand="0" w:noVBand="0"/>
+      </w:tblPr>
+      <w:tblGrid>
+        <w:gridCol w:w="900"/>
+        <w:gridCol w:w="3960"/>
+        <w:gridCol w:w="4500"/>
+        <w:gridCol w:w="1260"/>
+        <w:gridCol w:w="2880"/>
+      </w:tblGrid>
+      <w:tr>
+        <w:trPr>
+          <w:cantSplit/>
+          <w:tblHeader/>
+        </w:trPr>
+        <w:tc>
+          <w:tcPr>
+            <w:tcW w:w="900" w:type="dxa"/>
+            <w:shd w:val="clear" w:color="auto" w:fill="A6A6A6"/>
+          </w:tcPr>
+          <w:p>
+            <w:pPr>
+              <w:rPr>
+                <w:i/>
+              </w:rPr>
+            </w:pPr>
+            <w:r>
+              <w:t>TEST#</w:t>
+            </w:r>
+          </w:p>
+        </w:tc>
+        <w:tc>
+          <w:tcPr>
+            <w:tcW w:w="3960" w:type="dxa"/>
+            <w:shd w:val="clear" w:color="auto" w:fill="A6A6A6"/>
+          </w:tcPr>
+          <w:p>
+            <w:pPr>
+              <w:rPr>
+                <w:i/>
+              </w:rPr>
+            </w:pPr>
+            <w:r>
+              <w:t>ACTION</w:t>
+            </w:r>
+          </w:p>
+        </w:tc>
+        <w:tc>
+          <w:tcPr>
+            <w:tcW w:w="4500" w:type="dxa"/>
+            <w:shd w:val="clear" w:color="auto" w:fill="A6A6A6"/>
+          </w:tcPr>
+          <w:p>
+            <w:pPr>
+              <w:rPr>
+                <w:i/>
+              </w:rPr>
+            </w:pPr>
+            <w:r>
+              <w:t xml:space="preserve">EXPECTED RESULTS </w:t>
+            </w:r>
+          </w:p>
+        </w:tc>
+        <w:tc>
+          <w:tcPr>
+            <w:tcW w:w="1260" w:type="dxa"/>
+            <w:shd w:val="clear" w:color="auto" w:fill="A6A6A6"/>
+          </w:tcPr>
+          <w:p>
+            <w:pPr>
+              <w:rPr>
+                <w:i/>
+              </w:rPr>
+            </w:pPr>
+            <w:r>
+              <w:t>RESULTS</w:t>
+            </w:r>
+          </w:p>
+          <w:p>
+            <w:pPr>
+              <w:rPr>
+                <w:i/>
+              </w:rPr>
+            </w:pPr>
+            <w:r>
+              <w:t>P/F/I</w:t>
+            </w:r>
+          </w:p>
+        </w:tc>
+        <w:tc>
+          <w:tcPr>
+            <w:tcW w:w="2880" w:type="dxa"/>
+            <w:shd w:val="clear" w:color="auto" w:fill="A6A6A6"/>
+          </w:tcPr>
+          <w:p>
+            <w:pPr>
+              <w:rPr>
+                <w:i/>
+              </w:rPr>
+            </w:pPr>
+            <w:r>
+              <w:t>COMMENTS</w:t>
+            </w:r>
+          </w:p>
+        </w:tc>
+      </w:tr>
+      <w:tr>
+        <w:trPr>
+          <w:cantSplit/>
+        </w:trPr>
+        <w:tc>
+          <w:tcPr>
+            <w:tcW w:w="900" w:type="dxa"/>
+          </w:tcPr>
+          <w:p>
+            <w:pPr>
+              <w:rPr>
+                <w:i/>
+              </w:rPr>
+            </w:pPr>
+            <w:r>
+              <w:rPr>
+                <w:rFonts w:asciiTheme="minorHAnsi" w:hAnsiTheme="minorHAnsi"/>
+                <w:bCs/>
+              </w:rPr>
+              <w:lastRenderedPageBreak/>
+              <w:t>1.</w:t>
+            </w:r>
+          </w:p>
+        </w:tc>
+        <w:tc>
+          <w:tcPr>
+            <w:tcW w:w="3960" w:type="dxa"/>
+          </w:tcPr>
+          <w:p>
+            <w:r>
+              <w:t xml:space="preserve">Loaded file with File name </w:t>
+            </w:r>
+            <w:r>
+              <w:t>eCl_Outlier_Feed_TR220141216.csv</w:t>
+            </w:r>
+          </w:p>
+          <w:p/>
+        </w:tc>
+        <w:tc>
+          <w:tcPr>
+            <w:tcW w:w="4500" w:type="dxa"/>
+          </w:tcPr>
+          <w:p>
+            <w:r>
+              <w:t>2</w:t>
+            </w:r>
+            <w:r>
+              <w:t xml:space="preserve"> records loaded in </w:t>
+            </w:r>
+            <w:proofErr w:type="spellStart"/>
+            <w:r>
+              <w:t>Coaching_log</w:t>
+            </w:r>
+            <w:proofErr w:type="spellEnd"/>
+            <w:r>
+              <w:t xml:space="preserve"> </w:t>
+            </w:r>
+            <w:proofErr w:type="gramStart"/>
+            <w:r>
+              <w:t>table  and</w:t>
+            </w:r>
+            <w:proofErr w:type="gramEnd"/>
+            <w:r>
+              <w:t xml:space="preserve"> </w:t>
+            </w:r>
+            <w:r>
+              <w:t>2</w:t>
+            </w:r>
+            <w:r>
+              <w:t xml:space="preserve">records in </w:t>
+            </w:r>
+            <w:proofErr w:type="spellStart"/>
+            <w:r>
+              <w:t>coaching_log_Reason</w:t>
+            </w:r>
+            <w:proofErr w:type="spellEnd"/>
+            <w:r>
+              <w:t xml:space="preserve"> child table.</w:t>
+            </w:r>
+          </w:p>
+          <w:p/>
+          <w:p>
+            <w:pPr>
+              <w:overflowPunct/>
+              <w:textAlignment w:val="auto"/>
+              <w:rPr>
+                <w:rFonts w:ascii="Courier New" w:hAnsi="Courier New" w:cs="Courier New"/>
+                <w:noProof/>
+              </w:rPr>
+            </w:pPr>
+          </w:p>
+          <w:p>
+            <w:pPr>
+              <w:overflowPunct/>
+              <w:textAlignment w:val="auto"/>
+              <w:rPr>
+                <w:rFonts w:ascii="Courier New" w:hAnsi="Courier New" w:cs="Courier New"/>
+                <w:noProof/>
+              </w:rPr>
+            </w:pPr>
+            <w:r>
+              <w:rPr>
+                <w:rFonts w:ascii="Courier New" w:hAnsi="Courier New" w:cs="Courier New"/>
+                <w:noProof/>
+                <w:color w:val="0000FF"/>
+              </w:rPr>
+              <w:t>select</w:t>
+            </w:r>
+            <w:r>
+              <w:rPr>
+                <w:rFonts w:ascii="Courier New" w:hAnsi="Courier New" w:cs="Courier New"/>
+                <w:noProof/>
+              </w:rPr>
+              <w:t xml:space="preserve"> </w:t>
+            </w:r>
+            <w:r>
+              <w:rPr>
+                <w:rFonts w:ascii="Courier New" w:hAnsi="Courier New" w:cs="Courier New"/>
+                <w:noProof/>
+                <w:color w:val="808080"/>
+              </w:rPr>
+              <w:t>*</w:t>
+            </w:r>
+            <w:r>
+              <w:rPr>
+                <w:rFonts w:ascii="Courier New" w:hAnsi="Courier New" w:cs="Courier New"/>
+                <w:noProof/>
+              </w:rPr>
+              <w:t xml:space="preserve"> </w:t>
+            </w:r>
+            <w:r>
+              <w:rPr>
+                <w:rFonts w:ascii="Courier New" w:hAnsi="Courier New" w:cs="Courier New"/>
+                <w:noProof/>
+                <w:color w:val="0000FF"/>
+              </w:rPr>
+              <w:t>FROM</w:t>
+            </w:r>
+            <w:r>
+              <w:rPr>
+                <w:rFonts w:ascii="Courier New" w:hAnsi="Courier New" w:cs="Courier New"/>
+                <w:noProof/>
+              </w:rPr>
+              <w:t xml:space="preserve"> [eCoachingDev]</w:t>
+            </w:r>
+            <w:r>
+              <w:rPr>
+                <w:rFonts w:ascii="Courier New" w:hAnsi="Courier New" w:cs="Courier New"/>
+                <w:noProof/>
+                <w:color w:val="808080"/>
+              </w:rPr>
+              <w:t>.</w:t>
+            </w:r>
+            <w:r>
+              <w:rPr>
+                <w:rFonts w:ascii="Courier New" w:hAnsi="Courier New" w:cs="Courier New"/>
+                <w:noProof/>
+              </w:rPr>
+              <w:t>[EC]</w:t>
+            </w:r>
+            <w:r>
+              <w:rPr>
+                <w:rFonts w:ascii="Courier New" w:hAnsi="Courier New" w:cs="Courier New"/>
+                <w:noProof/>
+                <w:color w:val="808080"/>
+              </w:rPr>
+              <w:t>.</w:t>
+            </w:r>
+            <w:r>
+              <w:rPr>
+                <w:rFonts w:ascii="Courier New" w:hAnsi="Courier New" w:cs="Courier New"/>
+                <w:noProof/>
+              </w:rPr>
+              <w:t>[Coaching_Log]</w:t>
+            </w:r>
+          </w:p>
+          <w:p>
+            <w:pPr>
+              <w:rPr>
+                <w:rFonts w:ascii="Courier New" w:hAnsi="Courier New" w:cs="Courier New"/>
+                <w:noProof/>
+                <w:color w:val="FF0000"/>
+              </w:rPr>
+            </w:pPr>
+            <w:r>
+              <w:rPr>
+                <w:rFonts w:ascii="Courier New" w:hAnsi="Courier New" w:cs="Courier New"/>
+                <w:noProof/>
+                <w:color w:val="0000FF"/>
+              </w:rPr>
+              <w:t>where</w:t>
+            </w:r>
+            <w:r>
+              <w:rPr>
+                <w:rFonts w:ascii="Courier New" w:hAnsi="Courier New" w:cs="Courier New"/>
+                <w:noProof/>
+              </w:rPr>
+              <w:t xml:space="preserve"> [strReportCode]</w:t>
+            </w:r>
+            <w:r>
+              <w:rPr>
+                <w:rFonts w:ascii="Courier New" w:hAnsi="Courier New" w:cs="Courier New"/>
+                <w:noProof/>
+                <w:color w:val="808080"/>
+              </w:rPr>
+              <w:t>=</w:t>
+            </w:r>
+            <w:r>
+              <w:rPr>
+                <w:rFonts w:ascii="Courier New" w:hAnsi="Courier New" w:cs="Courier New"/>
+                <w:noProof/>
+              </w:rPr>
+              <w:t xml:space="preserve"> </w:t>
+            </w:r>
+            <w:r>
+              <w:rPr>
+                <w:rFonts w:ascii="Courier New" w:hAnsi="Courier New" w:cs="Courier New"/>
+                <w:noProof/>
+                <w:color w:val="FF0000"/>
+              </w:rPr>
+              <w:t>'</w:t>
+            </w:r>
+            <w:r>
+              <w:t xml:space="preserve"> </w:t>
+            </w:r>
+            <w:r>
+              <w:rPr>
+                <w:rFonts w:ascii="Courier New" w:hAnsi="Courier New" w:cs="Courier New"/>
+                <w:noProof/>
+                <w:color w:val="FF0000"/>
+              </w:rPr>
+              <w:t>TR220141220</w:t>
+            </w:r>
+            <w:r>
+              <w:rPr>
+                <w:rFonts w:ascii="Courier New" w:hAnsi="Courier New" w:cs="Courier New"/>
+                <w:noProof/>
+                <w:color w:val="FF0000"/>
+              </w:rPr>
+              <w:t>'</w:t>
+            </w:r>
+          </w:p>
+          <w:p>
+            <w:pPr>
+              <w:rPr>
+                <w:rFonts w:ascii="Courier New" w:hAnsi="Courier New" w:cs="Courier New"/>
+                <w:noProof/>
+                <w:color w:val="FF0000"/>
+              </w:rPr>
+            </w:pPr>
+          </w:p>
+          <w:p>
+            <w:pPr>
+              <w:rPr>
+                <w:rFonts w:ascii="Courier New" w:hAnsi="Courier New" w:cs="Courier New"/>
+                <w:noProof/>
+                <w:color w:val="4F6228" w:themeColor="accent3" w:themeShade="80"/>
+              </w:rPr>
+            </w:pPr>
+            <w:r>
+              <w:rPr>
+                <w:rFonts w:ascii="Courier New" w:hAnsi="Courier New" w:cs="Courier New"/>
+                <w:noProof/>
+                <w:color w:val="4F6228" w:themeColor="accent3" w:themeShade="80"/>
+              </w:rPr>
+              <w:t>--</w:t>
+            </w:r>
+            <w:r>
+              <w:rPr>
+                <w:rFonts w:ascii="Courier New" w:hAnsi="Courier New" w:cs="Courier New"/>
+                <w:noProof/>
+                <w:color w:val="4F6228" w:themeColor="accent3" w:themeShade="80"/>
+              </w:rPr>
+              <w:t>2</w:t>
+            </w:r>
+            <w:r>
+              <w:rPr>
+                <w:rFonts w:ascii="Courier New" w:hAnsi="Courier New" w:cs="Courier New"/>
+                <w:noProof/>
+                <w:color w:val="4F6228" w:themeColor="accent3" w:themeShade="80"/>
+              </w:rPr>
+              <w:t xml:space="preserve"> records </w:t>
+            </w:r>
+          </w:p>
+          <w:p/>
+          <w:p>
+            <w:pPr>
+              <w:overflowPunct/>
+              <w:textAlignment w:val="auto"/>
+              <w:rPr>
+                <w:rFonts w:ascii="Courier New" w:hAnsi="Courier New" w:cs="Courier New"/>
+                <w:noProof/>
+                <w:color w:val="808080"/>
+              </w:rPr>
+            </w:pPr>
+            <w:r>
+              <w:rPr>
+                <w:rFonts w:ascii="Courier New" w:hAnsi="Courier New" w:cs="Courier New"/>
+                <w:noProof/>
+                <w:color w:val="0000FF"/>
+              </w:rPr>
+              <w:t>SELECT</w:t>
+            </w:r>
+            <w:r>
+              <w:rPr>
+                <w:rFonts w:ascii="Courier New" w:hAnsi="Courier New" w:cs="Courier New"/>
+                <w:noProof/>
+              </w:rPr>
+              <w:t xml:space="preserve"> </w:t>
+            </w:r>
+            <w:r>
+              <w:rPr>
+                <w:rFonts w:ascii="Courier New" w:hAnsi="Courier New" w:cs="Courier New"/>
+                <w:noProof/>
+                <w:color w:val="808080"/>
+              </w:rPr>
+              <w:t>*</w:t>
+            </w:r>
+          </w:p>
+          <w:p>
+            <w:pPr>
+              <w:overflowPunct/>
+              <w:textAlignment w:val="auto"/>
+              <w:rPr>
+                <w:rFonts w:ascii="Courier New" w:hAnsi="Courier New" w:cs="Courier New"/>
+                <w:noProof/>
+              </w:rPr>
+            </w:pPr>
+            <w:r>
+              <w:rPr>
+                <w:rFonts w:ascii="Courier New" w:hAnsi="Courier New" w:cs="Courier New"/>
+                <w:noProof/>
+              </w:rPr>
+              <w:t xml:space="preserve">  </w:t>
+            </w:r>
+            <w:r>
+              <w:rPr>
+                <w:rFonts w:ascii="Courier New" w:hAnsi="Courier New" w:cs="Courier New"/>
+                <w:noProof/>
+                <w:color w:val="0000FF"/>
+              </w:rPr>
+              <w:t>FROM</w:t>
+            </w:r>
+            <w:r>
+              <w:rPr>
+                <w:rFonts w:ascii="Courier New" w:hAnsi="Courier New" w:cs="Courier New"/>
+                <w:noProof/>
+              </w:rPr>
+              <w:t xml:space="preserve"> [eCoachingDev]</w:t>
+            </w:r>
+            <w:r>
+              <w:rPr>
+                <w:rFonts w:ascii="Courier New" w:hAnsi="Courier New" w:cs="Courier New"/>
+                <w:noProof/>
+                <w:color w:val="808080"/>
+              </w:rPr>
+              <w:t>.</w:t>
+            </w:r>
+            <w:r>
+              <w:rPr>
+                <w:rFonts w:ascii="Courier New" w:hAnsi="Courier New" w:cs="Courier New"/>
+                <w:noProof/>
+              </w:rPr>
+              <w:t>[EC]</w:t>
+            </w:r>
+            <w:r>
+              <w:rPr>
+                <w:rFonts w:ascii="Courier New" w:hAnsi="Courier New" w:cs="Courier New"/>
+                <w:noProof/>
+                <w:color w:val="808080"/>
+              </w:rPr>
+              <w:t>.</w:t>
+            </w:r>
+            <w:r>
+              <w:rPr>
+                <w:rFonts w:ascii="Courier New" w:hAnsi="Courier New" w:cs="Courier New"/>
+                <w:noProof/>
+              </w:rPr>
+              <w:t>[Coaching_Log_Reason]</w:t>
+            </w:r>
+          </w:p>
+          <w:p>
+            <w:pPr>
+              <w:overflowPunct/>
+              <w:textAlignment w:val="auto"/>
+              <w:rPr>
+                <w:rFonts w:ascii="Courier New" w:hAnsi="Courier New" w:cs="Courier New"/>
+                <w:noProof/>
+              </w:rPr>
+            </w:pPr>
+            <w:r>
+              <w:rPr>
+                <w:rFonts w:ascii="Courier New" w:hAnsi="Courier New" w:cs="Courier New"/>
+                <w:noProof/>
+              </w:rPr>
+              <w:t xml:space="preserve">   </w:t>
+            </w:r>
+            <w:r>
+              <w:rPr>
+                <w:rFonts w:ascii="Courier New" w:hAnsi="Courier New" w:cs="Courier New"/>
+                <w:noProof/>
+                <w:color w:val="0000FF"/>
+              </w:rPr>
+              <w:t>where</w:t>
+            </w:r>
+            <w:r>
+              <w:rPr>
+                <w:rFonts w:ascii="Courier New" w:hAnsi="Courier New" w:cs="Courier New"/>
+                <w:noProof/>
+              </w:rPr>
+              <w:t xml:space="preserve"> CoachingReasonID </w:t>
+            </w:r>
+            <w:r>
+              <w:rPr>
+                <w:rFonts w:ascii="Courier New" w:hAnsi="Courier New" w:cs="Courier New"/>
+                <w:noProof/>
+                <w:color w:val="808080"/>
+              </w:rPr>
+              <w:t>=</w:t>
+            </w:r>
+            <w:r>
+              <w:rPr>
+                <w:rFonts w:ascii="Courier New" w:hAnsi="Courier New" w:cs="Courier New"/>
+                <w:noProof/>
+              </w:rPr>
+              <w:t xml:space="preserve"> 9</w:t>
+            </w:r>
+          </w:p>
+          <w:p>
+            <w:pPr>
+              <w:overflowPunct/>
+              <w:textAlignment w:val="auto"/>
+              <w:rPr>
+                <w:rFonts w:ascii="Courier New" w:hAnsi="Courier New" w:cs="Courier New"/>
+                <w:noProof/>
+                <w:color w:val="808080"/>
+              </w:rPr>
+            </w:pPr>
+            <w:r>
+              <w:rPr>
+                <w:rFonts w:ascii="Courier New" w:hAnsi="Courier New" w:cs="Courier New"/>
+                <w:noProof/>
+              </w:rPr>
+              <w:t xml:space="preserve">   </w:t>
+            </w:r>
+            <w:r>
+              <w:rPr>
+                <w:rFonts w:ascii="Courier New" w:hAnsi="Courier New" w:cs="Courier New"/>
+                <w:noProof/>
+                <w:color w:val="808080"/>
+              </w:rPr>
+              <w:t>and</w:t>
+            </w:r>
+            <w:r>
+              <w:rPr>
+                <w:rFonts w:ascii="Courier New" w:hAnsi="Courier New" w:cs="Courier New"/>
+                <w:noProof/>
+              </w:rPr>
+              <w:t xml:space="preserve"> coachingid </w:t>
+            </w:r>
+            <w:r>
+              <w:rPr>
+                <w:rFonts w:ascii="Courier New" w:hAnsi="Courier New" w:cs="Courier New"/>
+                <w:noProof/>
+                <w:color w:val="808080"/>
+              </w:rPr>
+              <w:t>in (</w:t>
+            </w:r>
+            <w:r>
+              <w:rPr>
+                <w:rFonts w:ascii="Courier New" w:hAnsi="Courier New" w:cs="Courier New"/>
+                <w:noProof/>
+                <w:color w:val="808080"/>
+              </w:rPr>
+              <w:t>21909</w:t>
+            </w:r>
+            <w:r>
+              <w:rPr>
+                <w:rFonts w:ascii="Courier New" w:hAnsi="Courier New" w:cs="Courier New"/>
+                <w:noProof/>
+                <w:color w:val="808080"/>
+              </w:rPr>
+              <w:t>,</w:t>
+            </w:r>
+          </w:p>
+          <w:p>
+            <w:pPr>
+              <w:overflowPunct/>
+              <w:textAlignment w:val="auto"/>
+              <w:rPr>
+                <w:rFonts w:ascii="Courier New" w:hAnsi="Courier New" w:cs="Courier New"/>
+                <w:noProof/>
+              </w:rPr>
+            </w:pPr>
+            <w:r>
+              <w:rPr>
+                <w:rFonts w:ascii="Courier New" w:hAnsi="Courier New" w:cs="Courier New"/>
+                <w:noProof/>
+                <w:color w:val="808080"/>
+              </w:rPr>
+              <w:t>21910</w:t>
+            </w:r>
+            <w:r>
+              <w:rPr>
+                <w:rFonts w:ascii="Courier New" w:hAnsi="Courier New" w:cs="Courier New"/>
+                <w:noProof/>
+                <w:color w:val="808080"/>
+              </w:rPr>
+              <w:t>)</w:t>
+            </w:r>
+          </w:p>
+          <w:p>
+            <w:pPr>
+              <w:overflowPunct/>
+              <w:textAlignment w:val="auto"/>
+              <w:rPr>
+                <w:rFonts w:ascii="Courier New" w:hAnsi="Courier New" w:cs="Courier New"/>
+                <w:noProof/>
+                <w:color w:val="0000FF"/>
+              </w:rPr>
+            </w:pPr>
+            <w:r>
+              <w:rPr>
+                <w:rFonts w:ascii="Courier New" w:hAnsi="Courier New" w:cs="Courier New"/>
+                <w:noProof/>
+                <w:color w:val="0000FF"/>
+              </w:rPr>
+              <w:t>GO</w:t>
+            </w:r>
+          </w:p>
+          <w:p/>
+          <w:p>
+            <w:pPr>
+              <w:rPr>
+                <w:rFonts w:ascii="Courier New" w:hAnsi="Courier New" w:cs="Courier New"/>
+                <w:noProof/>
+                <w:color w:val="4F6228" w:themeColor="accent3" w:themeShade="80"/>
+              </w:rPr>
+            </w:pPr>
+            <w:r>
+              <w:rPr>
+                <w:rFonts w:ascii="Courier New" w:hAnsi="Courier New" w:cs="Courier New"/>
+                <w:noProof/>
+                <w:color w:val="4F6228" w:themeColor="accent3" w:themeShade="80"/>
+              </w:rPr>
+              <w:t>--</w:t>
+            </w:r>
+            <w:r>
+              <w:rPr>
+                <w:rFonts w:ascii="Courier New" w:hAnsi="Courier New" w:cs="Courier New"/>
+                <w:noProof/>
+                <w:color w:val="4F6228" w:themeColor="accent3" w:themeShade="80"/>
+              </w:rPr>
+              <w:t>2</w:t>
+            </w:r>
+            <w:r>
+              <w:rPr>
+                <w:rFonts w:ascii="Courier New" w:hAnsi="Courier New" w:cs="Courier New"/>
+                <w:noProof/>
+                <w:color w:val="4F6228" w:themeColor="accent3" w:themeShade="80"/>
+              </w:rPr>
+              <w:t xml:space="preserve"> records with coachingreasonid 9</w:t>
+            </w:r>
+          </w:p>
+          <w:p>
+            <w:pPr>
+              <w:rPr>
+                <w:rFonts w:ascii="Courier New" w:hAnsi="Courier New" w:cs="Courier New"/>
+                <w:noProof/>
+                <w:color w:val="4F6228" w:themeColor="accent3" w:themeShade="80"/>
+              </w:rPr>
+            </w:pPr>
+            <w:r>
+              <w:rPr>
+                <w:rFonts w:ascii="Courier New" w:hAnsi="Courier New" w:cs="Courier New"/>
+                <w:noProof/>
+                <w:color w:val="4F6228" w:themeColor="accent3" w:themeShade="80"/>
+              </w:rPr>
+              <w:t>And subcoachingreasonid of 109.</w:t>
+            </w:r>
+            <w:bookmarkStart w:id="17" w:name="_GoBack"/>
+            <w:bookmarkEnd w:id="17"/>
+          </w:p>
+          <w:p/>
+        </w:tc>
+        <w:tc>
+          <w:tcPr>
+            <w:tcW w:w="1260" w:type="dxa"/>
+          </w:tcPr>
+          <w:p>
+            <w:pPr>
+              <w:rPr>
+                <w:rFonts w:asciiTheme="minorHAnsi" w:hAnsiTheme="minorHAnsi"/>
+                <w:bCs/>
+              </w:rPr>
+            </w:pPr>
+            <w:r>
+              <w:rPr>
+                <w:rFonts w:asciiTheme="minorHAnsi" w:hAnsiTheme="minorHAnsi"/>
+                <w:bCs/>
+              </w:rPr>
+              <w:t>P</w:t>
+            </w:r>
+          </w:p>
+        </w:tc>
+        <w:tc>
+          <w:tcPr>
+            <w:tcW w:w="2880" w:type="dxa"/>
+          </w:tcPr>
+          <w:p>
+            <w:pPr>
+              <w:rPr>
+                <w:rFonts w:asciiTheme="minorHAnsi" w:hAnsiTheme="minorHAnsi"/>
+                <w:bCs/>
+              </w:rPr>
+            </w:pPr>
+            <w:r>
+              <w:rPr>
+                <w:rFonts w:asciiTheme="minorHAnsi" w:hAnsiTheme="minorHAnsi"/>
+                <w:bCs/>
+              </w:rPr>
+              <w:t xml:space="preserve">Coaching ids </w:t>
+            </w:r>
+          </w:p>
+          <w:p>
+            <w:pPr>
+              <w:rPr>
+                <w:rFonts w:asciiTheme="minorHAnsi" w:hAnsiTheme="minorHAnsi"/>
+                <w:bCs/>
+              </w:rPr>
+            </w:pPr>
+            <w:r>
+              <w:rPr>
+                <w:rFonts w:asciiTheme="minorHAnsi" w:hAnsiTheme="minorHAnsi"/>
+                <w:bCs/>
+              </w:rPr>
+              <w:t>21909</w:t>
+            </w:r>
+          </w:p>
+          <w:p>
+            <w:pPr>
+              <w:rPr>
+                <w:rFonts w:asciiTheme="minorHAnsi" w:hAnsiTheme="minorHAnsi"/>
+                <w:bCs/>
+              </w:rPr>
+            </w:pPr>
+            <w:r>
+              <w:rPr>
+                <w:rFonts w:asciiTheme="minorHAnsi" w:hAnsiTheme="minorHAnsi"/>
+                <w:bCs/>
+              </w:rPr>
+              <w:t>21910</w:t>
+            </w:r>
+          </w:p>
+          <w:p>
+            <w:pPr>
+              <w:rPr>
+                <w:rFonts w:asciiTheme="minorHAnsi" w:hAnsiTheme="minorHAnsi"/>
+                <w:bCs/>
+              </w:rPr>
+            </w:pPr>
+          </w:p>
+        </w:tc>
+      </w:tr>
+    </w:tbl>
     <w:p/>
     <w:sectPr>
       <w:headerReference w:type="default" r:id="rId10"/>
@@ -5558,7 +6731,7 @@
         <w:sz w:val="18"/>
         <w:szCs w:val="18"/>
       </w:rPr>
-      <w:t>8</w:t>
+      <w:t>11</w:t>
     </w:r>
     <w:r>
       <w:rPr>
@@ -5607,7 +6780,7 @@
         <w:sz w:val="18"/>
         <w:szCs w:val="18"/>
       </w:rPr>
-      <w:t>9</w:t>
+      <w:t>11</w:t>
     </w:r>
     <w:r>
       <w:rPr>
@@ -8243,7 +9416,7 @@
   <w:abstractNum w:abstractNumId="21">
     <w:nsid w:val="388921D8"/>
     <w:multiLevelType w:val="hybridMultilevel"/>
-    <w:tmpl w:val="DD5CBD16"/>
+    <w:tmpl w:val="6E649040"/>
     <w:lvl w:ilvl="0" w:tplc="0409000F">
       <w:start w:val="1"/>
       <w:numFmt w:val="decimal"/>
@@ -10053,6 +11226,122 @@
     </w:lvl>
   </w:abstractNum>
   <w:abstractNum w:abstractNumId="37">
+    <w:nsid w:val="610B38A1"/>
+    <w:multiLevelType w:val="hybridMultilevel"/>
+    <w:tmpl w:val="DD5CBD16"/>
+    <w:lvl w:ilvl="0" w:tplc="0409000F">
+      <w:start w:val="1"/>
+      <w:numFmt w:val="decimal"/>
+      <w:lvlText w:val="%1."/>
+      <w:lvlJc w:val="left"/>
+      <w:pPr>
+        <w:tabs>
+          <w:tab w:val="num" w:pos="720"/>
+        </w:tabs>
+        <w:ind w:left="720" w:hanging="360"/>
+      </w:pPr>
+    </w:lvl>
+    <w:lvl w:ilvl="1" w:tplc="4056895E">
+      <w:start w:val="1"/>
+      <w:numFmt w:val="decimal"/>
+      <w:lvlText w:val="%2."/>
+      <w:lvlJc w:val="left"/>
+      <w:pPr>
+        <w:tabs>
+          <w:tab w:val="num" w:pos="1440"/>
+        </w:tabs>
+        <w:ind w:left="1440" w:hanging="360"/>
+      </w:pPr>
+      <w:rPr>
+        <w:rFonts w:hint="default"/>
+      </w:rPr>
+    </w:lvl>
+    <w:lvl w:ilvl="2" w:tplc="0409001B" w:tentative="1">
+      <w:start w:val="1"/>
+      <w:numFmt w:val="lowerRoman"/>
+      <w:lvlText w:val="%3."/>
+      <w:lvlJc w:val="right"/>
+      <w:pPr>
+        <w:tabs>
+          <w:tab w:val="num" w:pos="2160"/>
+        </w:tabs>
+        <w:ind w:left="2160" w:hanging="180"/>
+      </w:pPr>
+    </w:lvl>
+    <w:lvl w:ilvl="3" w:tplc="0409000F" w:tentative="1">
+      <w:start w:val="1"/>
+      <w:numFmt w:val="decimal"/>
+      <w:lvlText w:val="%4."/>
+      <w:lvlJc w:val="left"/>
+      <w:pPr>
+        <w:tabs>
+          <w:tab w:val="num" w:pos="2880"/>
+        </w:tabs>
+        <w:ind w:left="2880" w:hanging="360"/>
+      </w:pPr>
+    </w:lvl>
+    <w:lvl w:ilvl="4" w:tplc="04090019" w:tentative="1">
+      <w:start w:val="1"/>
+      <w:numFmt w:val="lowerLetter"/>
+      <w:lvlText w:val="%5."/>
+      <w:lvlJc w:val="left"/>
+      <w:pPr>
+        <w:tabs>
+          <w:tab w:val="num" w:pos="3600"/>
+        </w:tabs>
+        <w:ind w:left="3600" w:hanging="360"/>
+      </w:pPr>
+    </w:lvl>
+    <w:lvl w:ilvl="5" w:tplc="0409001B" w:tentative="1">
+      <w:start w:val="1"/>
+      <w:numFmt w:val="lowerRoman"/>
+      <w:lvlText w:val="%6."/>
+      <w:lvlJc w:val="right"/>
+      <w:pPr>
+        <w:tabs>
+          <w:tab w:val="num" w:pos="4320"/>
+        </w:tabs>
+        <w:ind w:left="4320" w:hanging="180"/>
+      </w:pPr>
+    </w:lvl>
+    <w:lvl w:ilvl="6" w:tplc="0409000F" w:tentative="1">
+      <w:start w:val="1"/>
+      <w:numFmt w:val="decimal"/>
+      <w:lvlText w:val="%7."/>
+      <w:lvlJc w:val="left"/>
+      <w:pPr>
+        <w:tabs>
+          <w:tab w:val="num" w:pos="5040"/>
+        </w:tabs>
+        <w:ind w:left="5040" w:hanging="360"/>
+      </w:pPr>
+    </w:lvl>
+    <w:lvl w:ilvl="7" w:tplc="04090019" w:tentative="1">
+      <w:start w:val="1"/>
+      <w:numFmt w:val="lowerLetter"/>
+      <w:lvlText w:val="%8."/>
+      <w:lvlJc w:val="left"/>
+      <w:pPr>
+        <w:tabs>
+          <w:tab w:val="num" w:pos="5760"/>
+        </w:tabs>
+        <w:ind w:left="5760" w:hanging="360"/>
+      </w:pPr>
+    </w:lvl>
+    <w:lvl w:ilvl="8" w:tplc="0409001B" w:tentative="1">
+      <w:start w:val="1"/>
+      <w:numFmt w:val="lowerRoman"/>
+      <w:lvlText w:val="%9."/>
+      <w:lvlJc w:val="right"/>
+      <w:pPr>
+        <w:tabs>
+          <w:tab w:val="num" w:pos="6480"/>
+        </w:tabs>
+        <w:ind w:left="6480" w:hanging="180"/>
+      </w:pPr>
+    </w:lvl>
+  </w:abstractNum>
+  <w:abstractNum w:abstractNumId="38">
     <w:nsid w:val="6173565D"/>
     <w:multiLevelType w:val="hybridMultilevel"/>
     <w:tmpl w:val="AE2EAB6E"/>
@@ -10168,7 +11457,7 @@
       </w:pPr>
     </w:lvl>
   </w:abstractNum>
-  <w:abstractNum w:abstractNumId="38">
+  <w:abstractNum w:abstractNumId="39">
     <w:nsid w:val="61BE7D53"/>
     <w:multiLevelType w:val="hybridMultilevel"/>
     <w:tmpl w:val="792879D8"/>
@@ -10284,7 +11573,7 @@
       </w:pPr>
     </w:lvl>
   </w:abstractNum>
-  <w:abstractNum w:abstractNumId="39">
+  <w:abstractNum w:abstractNumId="40">
     <w:nsid w:val="685F4D90"/>
     <w:multiLevelType w:val="hybridMultilevel"/>
     <w:tmpl w:val="C3DC4A78"/>
@@ -10400,7 +11689,7 @@
       </w:pPr>
     </w:lvl>
   </w:abstractNum>
-  <w:abstractNum w:abstractNumId="40">
+  <w:abstractNum w:abstractNumId="41">
     <w:nsid w:val="69187A5A"/>
     <w:multiLevelType w:val="hybridMultilevel"/>
     <w:tmpl w:val="DA300B08"/>
@@ -10513,7 +11802,7 @@
       </w:rPr>
     </w:lvl>
   </w:abstractNum>
-  <w:abstractNum w:abstractNumId="41">
+  <w:abstractNum w:abstractNumId="42">
     <w:nsid w:val="72E4602F"/>
     <w:multiLevelType w:val="hybridMultilevel"/>
     <w:tmpl w:val="578AA676"/>
@@ -10626,7 +11915,7 @@
       </w:rPr>
     </w:lvl>
   </w:abstractNum>
-  <w:abstractNum w:abstractNumId="42">
+  <w:abstractNum w:abstractNumId="43">
     <w:nsid w:val="751865FF"/>
     <w:multiLevelType w:val="hybridMultilevel"/>
     <w:tmpl w:val="8520B256"/>
@@ -10739,7 +12028,7 @@
       </w:rPr>
     </w:lvl>
   </w:abstractNum>
-  <w:abstractNum w:abstractNumId="43">
+  <w:abstractNum w:abstractNumId="44">
     <w:nsid w:val="7772191E"/>
     <w:multiLevelType w:val="hybridMultilevel"/>
     <w:tmpl w:val="A5229042"/>
@@ -10852,7 +12141,7 @@
       </w:rPr>
     </w:lvl>
   </w:abstractNum>
-  <w:abstractNum w:abstractNumId="44">
+  <w:abstractNum w:abstractNumId="45">
     <w:nsid w:val="77C34D39"/>
     <w:multiLevelType w:val="hybridMultilevel"/>
     <w:tmpl w:val="AC8875F2"/>
@@ -10965,7 +12254,7 @@
       </w:rPr>
     </w:lvl>
   </w:abstractNum>
-  <w:abstractNum w:abstractNumId="45">
+  <w:abstractNum w:abstractNumId="46">
     <w:nsid w:val="78982537"/>
     <w:multiLevelType w:val="hybridMultilevel"/>
     <w:tmpl w:val="AAB80878"/>
@@ -11078,7 +12367,7 @@
       </w:rPr>
     </w:lvl>
   </w:abstractNum>
-  <w:abstractNum w:abstractNumId="46">
+  <w:abstractNum w:abstractNumId="47">
     <w:nsid w:val="7CA0584B"/>
     <w:multiLevelType w:val="hybridMultilevel"/>
     <w:tmpl w:val="D68A2706"/>
@@ -11191,7 +12480,7 @@
       </w:rPr>
     </w:lvl>
   </w:abstractNum>
-  <w:abstractNum w:abstractNumId="47">
+  <w:abstractNum w:abstractNumId="48">
     <w:nsid w:val="7E776907"/>
     <w:multiLevelType w:val="hybridMultilevel"/>
     <w:tmpl w:val="4BE6163E"/>
@@ -11280,7 +12569,7 @@
       </w:pPr>
     </w:lvl>
   </w:abstractNum>
-  <w:abstractNum w:abstractNumId="48">
+  <w:abstractNum w:abstractNumId="49">
     <w:nsid w:val="7F7339A7"/>
     <w:multiLevelType w:val="hybridMultilevel"/>
     <w:tmpl w:val="F9863208"/>
@@ -11412,7 +12701,7 @@
     <w:abstractNumId w:val="32"/>
   </w:num>
   <w:num w:numId="7">
-    <w:abstractNumId w:val="39"/>
+    <w:abstractNumId w:val="40"/>
   </w:num>
   <w:num w:numId="8">
     <w:abstractNumId w:val="3"/>
@@ -11436,22 +12725,22 @@
     <w:abstractNumId w:val="30"/>
   </w:num>
   <w:num w:numId="15">
-    <w:abstractNumId w:val="43"/>
+    <w:abstractNumId w:val="44"/>
   </w:num>
   <w:num w:numId="16">
-    <w:abstractNumId w:val="45"/>
+    <w:abstractNumId w:val="46"/>
   </w:num>
   <w:num w:numId="17">
-    <w:abstractNumId w:val="46"/>
+    <w:abstractNumId w:val="47"/>
   </w:num>
   <w:num w:numId="18">
     <w:abstractNumId w:val="6"/>
   </w:num>
   <w:num w:numId="19">
-    <w:abstractNumId w:val="48"/>
+    <w:abstractNumId w:val="49"/>
   </w:num>
   <w:num w:numId="20">
-    <w:abstractNumId w:val="42"/>
+    <w:abstractNumId w:val="43"/>
   </w:num>
   <w:num w:numId="21">
     <w:abstractNumId w:val="12"/>
@@ -11496,7 +12785,7 @@
     <w:abstractNumId w:val="24"/>
   </w:num>
   <w:num w:numId="35">
-    <w:abstractNumId w:val="37"/>
+    <w:abstractNumId w:val="38"/>
   </w:num>
   <w:num w:numId="36">
     <w:abstractNumId w:val="11"/>
@@ -11508,10 +12797,10 @@
     <w:abstractNumId w:val="23"/>
   </w:num>
   <w:num w:numId="39">
-    <w:abstractNumId w:val="44"/>
+    <w:abstractNumId w:val="45"/>
   </w:num>
   <w:num w:numId="40">
-    <w:abstractNumId w:val="41"/>
+    <w:abstractNumId w:val="42"/>
   </w:num>
   <w:num w:numId="41">
     <w:abstractNumId w:val="27"/>
@@ -11520,13 +12809,13 @@
     <w:abstractNumId w:val="20"/>
   </w:num>
   <w:num w:numId="43">
-    <w:abstractNumId w:val="47"/>
+    <w:abstractNumId w:val="48"/>
   </w:num>
   <w:num w:numId="44">
     <w:abstractNumId w:val="21"/>
   </w:num>
   <w:num w:numId="45">
-    <w:abstractNumId w:val="38"/>
+    <w:abstractNumId w:val="39"/>
   </w:num>
   <w:num w:numId="46">
     <w:abstractNumId w:val="0"/>
@@ -11538,7 +12827,10 @@
     <w:abstractNumId w:val="36"/>
   </w:num>
   <w:num w:numId="49">
-    <w:abstractNumId w:val="40"/>
+    <w:abstractNumId w:val="41"/>
+  </w:num>
+  <w:num w:numId="50">
+    <w:abstractNumId w:val="37"/>
   </w:num>
   <w:numIdMacAtCleanup w:val="26"/>
 </w:numbering>
@@ -13358,7 +14650,7 @@
 </file>
 
 <file path=customXml/itemProps1.xml><?xml version="1.0" encoding="utf-8"?>
-<ds:datastoreItem xmlns:ds="http://schemas.openxmlformats.org/officeDocument/2006/customXml" ds:itemID="{1E54C609-5AFB-421D-A0CD-46DF913FD72D}">
+<ds:datastoreItem xmlns:ds="http://schemas.openxmlformats.org/officeDocument/2006/customXml" ds:itemID="{B0452876-78C0-4FF1-8C59-EA0D391074F6}">
   <ds:schemaRefs>
     <ds:schemaRef ds:uri="http://schemas.openxmlformats.org/officeDocument/2006/bibliography"/>
   </ds:schemaRefs>

</xml_diff>

<commit_message>
Internal version 4.0 TFS 1877.
git-tfs-id: [https://tfs.omnicloud.local/tfs/cco%20program/]$/eCoaching_V2;C33815
</commit_message>
<xml_diff>
--- a/Unit Test/CCO_eCoaching_Outliers_Load_DB_UTD.docx
+++ b/Unit Test/CCO_eCoaching_Outliers_Load_DB_UTD.docx
@@ -257,7 +257,7 @@
           <w:sz w:val="18"/>
           <w:szCs w:val="18"/>
         </w:rPr>
-        <w:t>September 23, 2015</w:t>
+        <w:t>February 16, 2016</w:t>
       </w:r>
       <w:r>
         <w:rPr>
@@ -321,7 +321,7 @@
       <w:tblGrid>
         <w:gridCol w:w="1128"/>
         <w:gridCol w:w="928"/>
-        <w:gridCol w:w="6221"/>
+        <w:gridCol w:w="6293"/>
         <w:gridCol w:w="1844"/>
       </w:tblGrid>
       <w:tr>
@@ -682,7 +682,11 @@
               <w:right w:val="single" w:sz="6" w:space="0" w:color="C0C0C0"/>
             </w:tcBorders>
           </w:tcPr>
-          <w:p/>
+          <w:p>
+            <w:r>
+              <w:t>2/16/2016</w:t>
+            </w:r>
+          </w:p>
         </w:tc>
         <w:tc>
           <w:tcPr>
@@ -694,7 +698,11 @@
               <w:right w:val="single" w:sz="6" w:space="0" w:color="C0C0C0"/>
             </w:tcBorders>
           </w:tcPr>
-          <w:p/>
+          <w:p>
+            <w:r>
+              <w:t>4.0</w:t>
+            </w:r>
+          </w:p>
         </w:tc>
         <w:tc>
           <w:tcPr>
@@ -706,7 +714,17 @@
               <w:right w:val="single" w:sz="6" w:space="0" w:color="C0C0C0"/>
             </w:tcBorders>
           </w:tcPr>
-          <w:p/>
+          <w:p>
+            <w:r>
+              <w:t xml:space="preserve">TFS 1877 </w:t>
+            </w:r>
+            <w:r>
+              <w:t>-</w:t>
+            </w:r>
+            <w:r>
+              <w:t xml:space="preserve"> OMR Low CSAT logs should be viewable by hierarchy manger</w:t>
+            </w:r>
+          </w:p>
         </w:tc>
         <w:tc>
           <w:tcPr>
@@ -718,7 +736,11 @@
               <w:right w:val="single" w:sz="6" w:space="0" w:color="C0C0C0"/>
             </w:tcBorders>
           </w:tcPr>
-          <w:p/>
+          <w:p>
+            <w:r>
+              <w:t>Susmitha Palacherla</w:t>
+            </w:r>
+          </w:p>
         </w:tc>
       </w:tr>
       <w:tr>
@@ -844,7 +866,7 @@
           <w:r>
             <w:fldChar w:fldCharType="separate"/>
           </w:r>
-          <w:hyperlink w:anchor="_Toc430774784" w:history="1">
+          <w:hyperlink w:anchor="_Toc443401829" w:history="1">
             <w:r>
               <w:rPr>
                 <w:rStyle w:val="Hyperlink"/>
@@ -887,7 +909,7 @@
                 <w:noProof/>
                 <w:webHidden/>
               </w:rPr>
-              <w:instrText xml:space="preserve"> PAGEREF _Toc430774784 \h </w:instrText>
+              <w:instrText xml:space="preserve"> PAGEREF _Toc443401829 \h </w:instrText>
             </w:r>
             <w:r>
               <w:rPr>
@@ -932,7 +954,7 @@
               <w:szCs w:val="22"/>
             </w:rPr>
           </w:pPr>
-          <w:hyperlink w:anchor="_Toc430774785" w:history="1">
+          <w:hyperlink w:anchor="_Toc443401830" w:history="1">
             <w:r>
               <w:rPr>
                 <w:rStyle w:val="Hyperlink"/>
@@ -975,7 +997,7 @@
                 <w:noProof/>
                 <w:webHidden/>
               </w:rPr>
-              <w:instrText xml:space="preserve"> PAGEREF _Toc430774785 \h </w:instrText>
+              <w:instrText xml:space="preserve"> PAGEREF _Toc443401830 \h </w:instrText>
             </w:r>
             <w:r>
               <w:rPr>
@@ -1020,7 +1042,7 @@
               <w:szCs w:val="22"/>
             </w:rPr>
           </w:pPr>
-          <w:hyperlink w:anchor="_Toc430774786" w:history="1">
+          <w:hyperlink w:anchor="_Toc443401831" w:history="1">
             <w:r>
               <w:rPr>
                 <w:rStyle w:val="Hyperlink"/>
@@ -1063,7 +1085,7 @@
                 <w:noProof/>
                 <w:webHidden/>
               </w:rPr>
-              <w:instrText xml:space="preserve"> PAGEREF _Toc430774786 \h </w:instrText>
+              <w:instrText xml:space="preserve"> PAGEREF _Toc443401831 \h </w:instrText>
             </w:r>
             <w:r>
               <w:rPr>
@@ -1084,6 +1106,94 @@
                 <w:webHidden/>
               </w:rPr>
               <w:t>11</w:t>
+            </w:r>
+            <w:r>
+              <w:rPr>
+                <w:noProof/>
+                <w:webHidden/>
+              </w:rPr>
+              <w:fldChar w:fldCharType="end"/>
+            </w:r>
+          </w:hyperlink>
+        </w:p>
+        <w:p>
+          <w:pPr>
+            <w:pStyle w:val="TOC2"/>
+            <w:tabs>
+              <w:tab w:val="left" w:pos="660"/>
+              <w:tab w:val="right" w:leader="dot" w:pos="13670"/>
+            </w:tabs>
+            <w:rPr>
+              <w:rFonts w:asciiTheme="minorHAnsi" w:eastAsiaTheme="minorEastAsia" w:hAnsiTheme="minorHAnsi" w:cstheme="minorBidi"/>
+              <w:noProof/>
+              <w:sz w:val="22"/>
+              <w:szCs w:val="22"/>
+            </w:rPr>
+          </w:pPr>
+          <w:hyperlink w:anchor="_Toc443401832" w:history="1">
+            <w:r>
+              <w:rPr>
+                <w:rStyle w:val="Hyperlink"/>
+                <w:noProof/>
+              </w:rPr>
+              <w:t>4.</w:t>
+            </w:r>
+            <w:r>
+              <w:rPr>
+                <w:rFonts w:asciiTheme="minorHAnsi" w:eastAsiaTheme="minorEastAsia" w:hAnsiTheme="minorHAnsi" w:cstheme="minorBidi"/>
+                <w:noProof/>
+                <w:sz w:val="22"/>
+                <w:szCs w:val="22"/>
+              </w:rPr>
+              <w:tab/>
+            </w:r>
+            <w:r>
+              <w:rPr>
+                <w:rStyle w:val="Hyperlink"/>
+                <w:noProof/>
+              </w:rPr>
+              <w:t>TFS 1877 - OMR Low CSAT logs should be viewable by hierarchy manger</w:t>
+            </w:r>
+            <w:r>
+              <w:rPr>
+                <w:noProof/>
+                <w:webHidden/>
+              </w:rPr>
+              <w:tab/>
+            </w:r>
+            <w:r>
+              <w:rPr>
+                <w:noProof/>
+                <w:webHidden/>
+              </w:rPr>
+              <w:fldChar w:fldCharType="begin"/>
+            </w:r>
+            <w:r>
+              <w:rPr>
+                <w:noProof/>
+                <w:webHidden/>
+              </w:rPr>
+              <w:instrText xml:space="preserve"> PAGEREF _Toc443401832 \h </w:instrText>
+            </w:r>
+            <w:r>
+              <w:rPr>
+                <w:noProof/>
+                <w:webHidden/>
+              </w:rPr>
+            </w:r>
+            <w:r>
+              <w:rPr>
+                <w:noProof/>
+                <w:webHidden/>
+              </w:rPr>
+              <w:fldChar w:fldCharType="separate"/>
+            </w:r>
+            <w:r>
+              <w:rPr>
+                <w:noProof/>
+                <w:webHidden/>
+              </w:rPr>
+              <w:t>13</w:t>
             </w:r>
             <w:r>
               <w:rPr>
@@ -1156,8 +1266,8 @@
           <w:numId w:val="2"/>
         </w:numPr>
       </w:pPr>
-      <w:bookmarkStart w:id="15" w:name="_Toc391395339"/>
-      <w:bookmarkStart w:id="16" w:name="_Toc430774784"/>
+      <w:bookmarkStart w:id="15" w:name="_Toc443401829"/>
+      <w:bookmarkStart w:id="16" w:name="_Toc391395339"/>
       <w:r>
         <w:t xml:space="preserve">SCR </w:t>
       </w:r>
@@ -1175,9 +1285,9 @@
       <w:r>
         <w:t xml:space="preserve"> for Outlier records loaded from feed</w:t>
       </w:r>
-      <w:bookmarkEnd w:id="16"/>
+      <w:bookmarkEnd w:id="15"/>
     </w:p>
-    <w:bookmarkEnd w:id="15"/>
+    <w:bookmarkEnd w:id="16"/>
     <w:p/>
     <w:tbl>
       <w:tblPr>
@@ -5593,7 +5703,7 @@
           <w:numId w:val="2"/>
         </w:numPr>
       </w:pPr>
-      <w:bookmarkStart w:id="17" w:name="_Toc430774785"/>
+      <w:bookmarkStart w:id="17" w:name="_Toc443401830"/>
       <w:r>
         <w:t>SCR 14028 New report TR2 for FFM Incorrect Transfers</w:t>
       </w:r>
@@ -6690,19 +6800,13 @@
           <w:numId w:val="2"/>
         </w:numPr>
       </w:pPr>
-      <w:bookmarkStart w:id="18" w:name="_Toc430774786"/>
+      <w:bookmarkStart w:id="18" w:name="_Toc443401831"/>
       <w:r>
         <w:t xml:space="preserve">TFS </w:t>
       </w:r>
       <w:proofErr w:type="gramStart"/>
       <w:r>
-        <w:t xml:space="preserve">644 </w:t>
-      </w:r>
-      <w:r>
-        <w:t xml:space="preserve"> </w:t>
-      </w:r>
-      <w:r>
-        <w:t>New</w:t>
+        <w:t>644  New</w:t>
       </w:r>
       <w:proofErr w:type="gramEnd"/>
       <w:r>
@@ -6799,16 +6903,7 @@
           </w:tcPr>
           <w:p>
             <w:r>
-              <w:t>2</w:t>
-            </w:r>
-            <w:r>
-              <w:t xml:space="preserve"> new OMR Report</w:t>
-            </w:r>
-            <w:r>
-              <w:t>s</w:t>
-            </w:r>
-            <w:r>
-              <w:t xml:space="preserve"> will be loaded into </w:t>
+              <w:t xml:space="preserve">2 new OMR Reports will be loaded into </w:t>
             </w:r>
             <w:proofErr w:type="spellStart"/>
             <w:r>
@@ -6816,10 +6911,7 @@
             </w:r>
             <w:proofErr w:type="spellEnd"/>
             <w:r>
-              <w:t xml:space="preserve"> as requested by CMS.</w:t>
-            </w:r>
-            <w:r>
-              <w:t>(IAE and IAT)</w:t>
+              <w:t xml:space="preserve"> as requested by CMS.(IAE and IAT)</w:t>
             </w:r>
           </w:p>
         </w:tc>
@@ -6909,13 +7001,7 @@
           </w:p>
           <w:p>
             <w:r>
-              <w:t xml:space="preserve">Added new mapping from report code </w:t>
-            </w:r>
-            <w:r>
-              <w:t xml:space="preserve">IAT </w:t>
-            </w:r>
-            <w:r>
-              <w:t>to sub coaching reason ID in Function [EC].[fn_intSubCoachReasonIDFromRptCode]</w:t>
+              <w:t>Added new mapping from report code IAT to sub coaching reason ID in Function [EC].[fn_intSubCoachReasonIDFromRptCode]</w:t>
             </w:r>
           </w:p>
           <w:p>
@@ -7049,10 +7135,7 @@
           <w:p/>
           <w:p>
             <w:r>
-              <w:t>Load the files and check the following</w:t>
-            </w:r>
-            <w:r>
-              <w:t>:</w:t>
+              <w:t>Load the files and check the following:</w:t>
             </w:r>
           </w:p>
         </w:tc>
@@ -7197,7 +7280,14 @@
                 <w:rFonts w:asciiTheme="minorHAnsi" w:hAnsiTheme="minorHAnsi"/>
                 <w:bCs/>
               </w:rPr>
-              <w:t>3.x</w:t>
+              <w:t>3.</w:t>
+            </w:r>
+            <w:r>
+              <w:rPr>
+                <w:rFonts w:asciiTheme="minorHAnsi" w:hAnsiTheme="minorHAnsi"/>
+                <w:bCs/>
+              </w:rPr>
+              <w:t>1</w:t>
             </w:r>
           </w:p>
         </w:tc>
@@ -7277,7 +7367,14 @@
                 <w:rFonts w:asciiTheme="minorHAnsi" w:hAnsiTheme="minorHAnsi"/>
                 <w:bCs/>
               </w:rPr>
-              <w:t>3.x</w:t>
+              <w:t>3.</w:t>
+            </w:r>
+            <w:r>
+              <w:rPr>
+                <w:rFonts w:asciiTheme="minorHAnsi" w:hAnsiTheme="minorHAnsi"/>
+                <w:bCs/>
+              </w:rPr>
+              <w:t>2</w:t>
             </w:r>
           </w:p>
         </w:tc>
@@ -7364,7 +7461,14 @@
                 <w:rFonts w:asciiTheme="minorHAnsi" w:hAnsiTheme="minorHAnsi"/>
                 <w:bCs/>
               </w:rPr>
-              <w:t>3.x</w:t>
+              <w:t>3.</w:t>
+            </w:r>
+            <w:r>
+              <w:rPr>
+                <w:rFonts w:asciiTheme="minorHAnsi" w:hAnsiTheme="minorHAnsi"/>
+                <w:bCs/>
+              </w:rPr>
+              <w:t>3</w:t>
             </w:r>
           </w:p>
         </w:tc>
@@ -7430,7 +7534,14 @@
                 <w:rFonts w:asciiTheme="minorHAnsi" w:hAnsiTheme="minorHAnsi"/>
                 <w:bCs/>
               </w:rPr>
-              <w:t>3.x</w:t>
+              <w:t>3.</w:t>
+            </w:r>
+            <w:r>
+              <w:rPr>
+                <w:rFonts w:asciiTheme="minorHAnsi" w:hAnsiTheme="minorHAnsi"/>
+                <w:bCs/>
+              </w:rPr>
+              <w:t>4</w:t>
             </w:r>
           </w:p>
         </w:tc>
@@ -7501,7 +7612,14 @@
                 <w:rFonts w:asciiTheme="minorHAnsi" w:hAnsiTheme="minorHAnsi"/>
                 <w:bCs/>
               </w:rPr>
-              <w:t>3.x</w:t>
+              <w:t>3</w:t>
+            </w:r>
+            <w:r>
+              <w:rPr>
+                <w:rFonts w:asciiTheme="minorHAnsi" w:hAnsiTheme="minorHAnsi"/>
+                <w:bCs/>
+              </w:rPr>
+              <w:t>.5</w:t>
             </w:r>
           </w:p>
         </w:tc>
@@ -7573,7 +7691,14 @@
                 <w:rFonts w:asciiTheme="minorHAnsi" w:hAnsiTheme="minorHAnsi"/>
                 <w:bCs/>
               </w:rPr>
-              <w:t>3.x</w:t>
+              <w:t>3.</w:t>
+            </w:r>
+            <w:r>
+              <w:rPr>
+                <w:rFonts w:asciiTheme="minorHAnsi" w:hAnsiTheme="minorHAnsi"/>
+                <w:bCs/>
+              </w:rPr>
+              <w:t>6</w:t>
             </w:r>
           </w:p>
         </w:tc>
@@ -7648,7 +7773,14 @@
                 <w:rFonts w:asciiTheme="minorHAnsi" w:hAnsiTheme="minorHAnsi"/>
                 <w:bCs/>
               </w:rPr>
-              <w:t>3.x</w:t>
+              <w:t>3.</w:t>
+            </w:r>
+            <w:r>
+              <w:rPr>
+                <w:rFonts w:asciiTheme="minorHAnsi" w:hAnsiTheme="minorHAnsi"/>
+                <w:bCs/>
+              </w:rPr>
+              <w:t>7</w:t>
             </w:r>
           </w:p>
         </w:tc>
@@ -7722,7 +7854,14 @@
                 <w:rFonts w:asciiTheme="minorHAnsi" w:hAnsiTheme="minorHAnsi"/>
                 <w:bCs/>
               </w:rPr>
-              <w:t>3.x</w:t>
+              <w:t>3.</w:t>
+            </w:r>
+            <w:r>
+              <w:rPr>
+                <w:rFonts w:asciiTheme="minorHAnsi" w:hAnsiTheme="minorHAnsi"/>
+                <w:bCs/>
+              </w:rPr>
+              <w:t>8</w:t>
             </w:r>
           </w:p>
         </w:tc>
@@ -7788,7 +7927,14 @@
                 <w:rFonts w:asciiTheme="minorHAnsi" w:hAnsiTheme="minorHAnsi"/>
                 <w:bCs/>
               </w:rPr>
-              <w:t>3.x</w:t>
+              <w:t>3.</w:t>
+            </w:r>
+            <w:r>
+              <w:rPr>
+                <w:rFonts w:asciiTheme="minorHAnsi" w:hAnsiTheme="minorHAnsi"/>
+                <w:bCs/>
+              </w:rPr>
+              <w:t>9</w:t>
             </w:r>
           </w:p>
         </w:tc>
@@ -7854,7 +8000,14 @@
                 <w:rFonts w:asciiTheme="minorHAnsi" w:hAnsiTheme="minorHAnsi"/>
                 <w:bCs/>
               </w:rPr>
-              <w:t>3.x</w:t>
+              <w:t>3.</w:t>
+            </w:r>
+            <w:r>
+              <w:rPr>
+                <w:rFonts w:asciiTheme="minorHAnsi" w:hAnsiTheme="minorHAnsi"/>
+                <w:bCs/>
+              </w:rPr>
+              <w:t>10</w:t>
             </w:r>
           </w:p>
         </w:tc>
@@ -7920,7 +8073,14 @@
                 <w:rFonts w:asciiTheme="minorHAnsi" w:hAnsiTheme="minorHAnsi"/>
                 <w:bCs/>
               </w:rPr>
-              <w:t>3.x</w:t>
+              <w:t>3.</w:t>
+            </w:r>
+            <w:r>
+              <w:rPr>
+                <w:rFonts w:asciiTheme="minorHAnsi" w:hAnsiTheme="minorHAnsi"/>
+                <w:bCs/>
+              </w:rPr>
+              <w:t>11</w:t>
             </w:r>
           </w:p>
         </w:tc>
@@ -7991,7 +8151,14 @@
                 <w:rFonts w:asciiTheme="minorHAnsi" w:hAnsiTheme="minorHAnsi"/>
                 <w:bCs/>
               </w:rPr>
-              <w:t>3.x</w:t>
+              <w:t>3.</w:t>
+            </w:r>
+            <w:r>
+              <w:rPr>
+                <w:rFonts w:asciiTheme="minorHAnsi" w:hAnsiTheme="minorHAnsi"/>
+                <w:bCs/>
+              </w:rPr>
+              <w:t>12</w:t>
             </w:r>
           </w:p>
         </w:tc>
@@ -8062,7 +8229,14 @@
                 <w:rFonts w:asciiTheme="minorHAnsi" w:hAnsiTheme="minorHAnsi"/>
                 <w:bCs/>
               </w:rPr>
-              <w:t>3.x</w:t>
+              <w:t>3.</w:t>
+            </w:r>
+            <w:r>
+              <w:rPr>
+                <w:rFonts w:asciiTheme="minorHAnsi" w:hAnsiTheme="minorHAnsi"/>
+                <w:bCs/>
+              </w:rPr>
+              <w:t>13</w:t>
             </w:r>
           </w:p>
         </w:tc>
@@ -8136,7 +8310,14 @@
                 <w:rFonts w:asciiTheme="minorHAnsi" w:hAnsiTheme="minorHAnsi"/>
                 <w:bCs/>
               </w:rPr>
-              <w:t>3.x</w:t>
+              <w:t>3.</w:t>
+            </w:r>
+            <w:r>
+              <w:rPr>
+                <w:rFonts w:asciiTheme="minorHAnsi" w:hAnsiTheme="minorHAnsi"/>
+                <w:bCs/>
+              </w:rPr>
+              <w:t>14</w:t>
             </w:r>
           </w:p>
         </w:tc>
@@ -8203,14 +8384,20 @@
             <w:tcW w:w="900" w:type="dxa"/>
           </w:tcPr>
           <w:p>
-            <w:bookmarkStart w:id="19" w:name="_GoBack" w:colFirst="0" w:colLast="0"/>
             <w:r>
               <w:rPr>
                 <w:rFonts w:asciiTheme="minorHAnsi" w:hAnsiTheme="minorHAnsi"/>
                 <w:bCs/>
               </w:rPr>
               <w:lastRenderedPageBreak/>
-              <w:t>3.x</w:t>
+              <w:t>3.</w:t>
+            </w:r>
+            <w:r>
+              <w:rPr>
+                <w:rFonts w:asciiTheme="minorHAnsi" w:hAnsiTheme="minorHAnsi"/>
+                <w:bCs/>
+              </w:rPr>
+              <w:t>15</w:t>
             </w:r>
           </w:p>
         </w:tc>
@@ -8308,7 +8495,14 @@
                 <w:rFonts w:asciiTheme="minorHAnsi" w:hAnsiTheme="minorHAnsi"/>
                 <w:bCs/>
               </w:rPr>
-              <w:t>3.x</w:t>
+              <w:t>3.</w:t>
+            </w:r>
+            <w:r>
+              <w:rPr>
+                <w:rFonts w:asciiTheme="minorHAnsi" w:hAnsiTheme="minorHAnsi"/>
+                <w:bCs/>
+              </w:rPr>
+              <w:t>16</w:t>
             </w:r>
           </w:p>
         </w:tc>
@@ -8397,7 +8591,6 @@
           </w:p>
         </w:tc>
       </w:tr>
-      <w:bookmarkEnd w:id="19"/>
       <w:tr>
         <w:trPr>
           <w:cantSplit/>
@@ -8455,6 +8648,759 @@
         </w:tc>
       </w:tr>
     </w:tbl>
+    <w:p/>
+    <w:p>
+      <w:pPr>
+        <w:pStyle w:val="Heading2"/>
+        <w:numPr>
+          <w:ilvl w:val="0"/>
+          <w:numId w:val="2"/>
+        </w:numPr>
+      </w:pPr>
+      <w:bookmarkStart w:id="19" w:name="_Toc443401832"/>
+      <w:r>
+        <w:t xml:space="preserve">TFS 1877 </w:t>
+      </w:r>
+      <w:r>
+        <w:t>-</w:t>
+      </w:r>
+      <w:r>
+        <w:t xml:space="preserve"> OMR Low CSAT logs should be viewable by hierarchy manger</w:t>
+      </w:r>
+      <w:bookmarkEnd w:id="19"/>
+      <w:r>
+        <w:t xml:space="preserve"> </w:t>
+      </w:r>
+    </w:p>
+    <w:p/>
+    <w:tbl>
+      <w:tblPr>
+        <w:tblW w:w="0" w:type="auto"/>
+        <w:tblInd w:w="-612" w:type="dxa"/>
+        <w:tblBorders>
+          <w:top w:val="single" w:sz="4" w:space="0" w:color="auto"/>
+          <w:left w:val="single" w:sz="4" w:space="0" w:color="auto"/>
+          <w:bottom w:val="single" w:sz="4" w:space="0" w:color="auto"/>
+          <w:right w:val="single" w:sz="4" w:space="0" w:color="auto"/>
+          <w:insideH w:val="single" w:sz="4" w:space="0" w:color="auto"/>
+          <w:insideV w:val="single" w:sz="4" w:space="0" w:color="auto"/>
+        </w:tblBorders>
+        <w:tblLayout w:type="fixed"/>
+        <w:tblLook w:val="0000" w:firstRow="0" w:lastRow="0" w:firstColumn="0" w:lastColumn="0" w:noHBand="0" w:noVBand="0"/>
+      </w:tblPr>
+      <w:tblGrid>
+        <w:gridCol w:w="2549"/>
+        <w:gridCol w:w="10455"/>
+      </w:tblGrid>
+      <w:tr>
+        <w:trPr>
+          <w:tblHeader/>
+        </w:trPr>
+        <w:tc>
+          <w:tcPr>
+            <w:tcW w:w="2549" w:type="dxa"/>
+            <w:shd w:val="solid" w:color="auto" w:fill="000000"/>
+          </w:tcPr>
+          <w:p>
+            <w:r>
+              <w:t>Item</w:t>
+            </w:r>
+          </w:p>
+        </w:tc>
+        <w:tc>
+          <w:tcPr>
+            <w:tcW w:w="10455" w:type="dxa"/>
+            <w:shd w:val="solid" w:color="auto" w:fill="000000"/>
+          </w:tcPr>
+          <w:p>
+            <w:r>
+              <w:t>Description</w:t>
+            </w:r>
+          </w:p>
+        </w:tc>
+      </w:tr>
+      <w:tr>
+        <w:tc>
+          <w:tcPr>
+            <w:tcW w:w="2549" w:type="dxa"/>
+          </w:tcPr>
+          <w:p>
+            <w:r>
+              <w:t>Change Type</w:t>
+            </w:r>
+          </w:p>
+        </w:tc>
+        <w:tc>
+          <w:tcPr>
+            <w:tcW w:w="10455" w:type="dxa"/>
+          </w:tcPr>
+          <w:p>
+            <w:r>
+              <w:t>Change Request</w:t>
+            </w:r>
+          </w:p>
+        </w:tc>
+      </w:tr>
+      <w:tr>
+        <w:trPr>
+          <w:trHeight w:val="125"/>
+        </w:trPr>
+        <w:tc>
+          <w:tcPr>
+            <w:tcW w:w="2549" w:type="dxa"/>
+          </w:tcPr>
+          <w:p>
+            <w:r>
+              <w:t>Change Description</w:t>
+            </w:r>
+          </w:p>
+        </w:tc>
+        <w:tc>
+          <w:tcPr>
+            <w:tcW w:w="10455" w:type="dxa"/>
+          </w:tcPr>
+          <w:p>
+            <w:r>
+              <w:t>LCS logs are currently</w:t>
+            </w:r>
+            <w:r>
+              <w:t xml:space="preserve"> not viewable by Hierarchy manag</w:t>
+            </w:r>
+            <w:r>
+              <w:t>ers if they are not the review managers listed in the file.</w:t>
+            </w:r>
+          </w:p>
+        </w:tc>
+      </w:tr>
+      <w:tr>
+        <w:tc>
+          <w:tcPr>
+            <w:tcW w:w="2549" w:type="dxa"/>
+          </w:tcPr>
+          <w:p>
+            <w:r>
+              <w:t>Test Environment</w:t>
+            </w:r>
+          </w:p>
+        </w:tc>
+        <w:tc>
+          <w:tcPr>
+            <w:tcW w:w="10455" w:type="dxa"/>
+          </w:tcPr>
+          <w:p>
+            <w:proofErr w:type="spellStart"/>
+            <w:r>
+              <w:t>eCoaching_Dev</w:t>
+            </w:r>
+            <w:proofErr w:type="spellEnd"/>
+            <w:r>
+              <w:t xml:space="preserve"> database on vrivfssdbt02\scord01,1437 </w:t>
+            </w:r>
+          </w:p>
+        </w:tc>
+      </w:tr>
+      <w:tr>
+        <w:tc>
+          <w:tcPr>
+            <w:tcW w:w="2549" w:type="dxa"/>
+          </w:tcPr>
+          <w:p>
+            <w:r>
+              <w:t>Code Modules created/updated</w:t>
+            </w:r>
+          </w:p>
+        </w:tc>
+        <w:tc>
+          <w:tcPr>
+            <w:tcW w:w="10455" w:type="dxa"/>
+          </w:tcPr>
+          <w:p>
+            <w:r>
+              <w:t xml:space="preserve">In </w:t>
+            </w:r>
+            <w:r>
+              <w:t>PROCEDURE [EC].[sp_SelectReviewFrom_Coaching_Log] update the defintion for strCSRMgrID to pull directly from Hierarchy table instead of displaying the review Manager ID for LCS.</w:t>
+            </w:r>
+          </w:p>
+          <w:p/>
+        </w:tc>
+      </w:tr>
+      <w:tr>
+        <w:tc>
+          <w:tcPr>
+            <w:tcW w:w="2549" w:type="dxa"/>
+          </w:tcPr>
+          <w:p>
+            <w:r>
+              <w:t>Code doc</w:t>
+            </w:r>
+          </w:p>
+        </w:tc>
+        <w:tc>
+          <w:tcPr>
+            <w:tcW w:w="10455" w:type="dxa"/>
+          </w:tcPr>
+          <w:p>
+            <w:proofErr w:type="spellStart"/>
+            <w:r>
+              <w:t>CCO_eCoaching_Log_Create.sql</w:t>
+            </w:r>
+            <w:proofErr w:type="spellEnd"/>
+          </w:p>
+          <w:p/>
+        </w:tc>
+      </w:tr>
+      <w:tr>
+        <w:tc>
+          <w:tcPr>
+            <w:tcW w:w="2549" w:type="dxa"/>
+          </w:tcPr>
+          <w:p>
+            <w:r>
+              <w:t>Notes</w:t>
+            </w:r>
+          </w:p>
+        </w:tc>
+        <w:tc>
+          <w:tcPr>
+            <w:tcW w:w="10455" w:type="dxa"/>
+          </w:tcPr>
+          <w:p>
+            <w:r>
+              <w:t>Find an LCS Coaching log and assign myself as the Manger for the employee in Hierarchy table.</w:t>
+            </w:r>
+          </w:p>
+          <w:p>
+            <w:pPr>
+              <w:overflowPunct/>
+              <w:textAlignment w:val="auto"/>
+            </w:pPr>
+            <w:r>
+              <w:t xml:space="preserve">Select *  </w:t>
+            </w:r>
+            <w:r>
+              <w:t>FROM</w:t>
+            </w:r>
+            <w:r>
+              <w:t xml:space="preserve"> </w:t>
+            </w:r>
+            <w:r>
+              <w:t>[EC].[</w:t>
+            </w:r>
+            <w:proofErr w:type="spellStart"/>
+            <w:r>
+              <w:t>Coaching_Log</w:t>
+            </w:r>
+            <w:proofErr w:type="spellEnd"/>
+            <w:r>
+              <w:t>]</w:t>
+            </w:r>
+          </w:p>
+          <w:p>
+            <w:pPr>
+              <w:overflowPunct/>
+              <w:textAlignment w:val="auto"/>
+            </w:pPr>
+            <w:r>
+              <w:t xml:space="preserve">  where strreportcode like 'lcs%'</w:t>
+            </w:r>
+          </w:p>
+          <w:p>
+            <w:r>
+              <w:t xml:space="preserve">  and </w:t>
+            </w:r>
+            <w:proofErr w:type="spellStart"/>
+            <w:r>
+              <w:t>statusid</w:t>
+            </w:r>
+            <w:proofErr w:type="spellEnd"/>
+            <w:r>
+              <w:t xml:space="preserve"> = 5</w:t>
+            </w:r>
+          </w:p>
+          <w:p/>
+          <w:p>
+            <w:pPr>
+              <w:overflowPunct/>
+              <w:textAlignment w:val="auto"/>
+              <w:rPr>
+                <w:rFonts w:ascii="Courier New" w:hAnsi="Courier New" w:cs="Courier New"/>
+                <w:noProof/>
+              </w:rPr>
+            </w:pPr>
+            <w:r>
+              <w:rPr>
+                <w:rFonts w:ascii="Courier New" w:hAnsi="Courier New" w:cs="Courier New"/>
+                <w:noProof/>
+                <w:color w:val="0000FF"/>
+              </w:rPr>
+              <w:t>update</w:t>
+            </w:r>
+            <w:r>
+              <w:rPr>
+                <w:rFonts w:ascii="Courier New" w:hAnsi="Courier New" w:cs="Courier New"/>
+                <w:noProof/>
+              </w:rPr>
+              <w:t xml:space="preserve"> [EC]</w:t>
+            </w:r>
+            <w:r>
+              <w:rPr>
+                <w:rFonts w:ascii="Courier New" w:hAnsi="Courier New" w:cs="Courier New"/>
+                <w:noProof/>
+                <w:color w:val="808080"/>
+              </w:rPr>
+              <w:t>.</w:t>
+            </w:r>
+            <w:r>
+              <w:rPr>
+                <w:rFonts w:ascii="Courier New" w:hAnsi="Courier New" w:cs="Courier New"/>
+                <w:noProof/>
+              </w:rPr>
+              <w:t>[Employee_Hierarchy]</w:t>
+            </w:r>
+          </w:p>
+          <w:p>
+            <w:pPr>
+              <w:overflowPunct/>
+              <w:textAlignment w:val="auto"/>
+              <w:rPr>
+                <w:rFonts w:ascii="Courier New" w:hAnsi="Courier New" w:cs="Courier New"/>
+                <w:noProof/>
+                <w:color w:val="FF0000"/>
+              </w:rPr>
+            </w:pPr>
+            <w:r>
+              <w:rPr>
+                <w:rFonts w:ascii="Courier New" w:hAnsi="Courier New" w:cs="Courier New"/>
+                <w:noProof/>
+                <w:color w:val="0000FF"/>
+              </w:rPr>
+              <w:t>set</w:t>
+            </w:r>
+            <w:r>
+              <w:rPr>
+                <w:rFonts w:ascii="Courier New" w:hAnsi="Courier New" w:cs="Courier New"/>
+                <w:noProof/>
+              </w:rPr>
+              <w:t xml:space="preserve"> [Mgr_ID]</w:t>
+            </w:r>
+            <w:r>
+              <w:rPr>
+                <w:rFonts w:ascii="Courier New" w:hAnsi="Courier New" w:cs="Courier New"/>
+                <w:noProof/>
+                <w:color w:val="808080"/>
+              </w:rPr>
+              <w:t>=</w:t>
+            </w:r>
+            <w:r>
+              <w:rPr>
+                <w:rFonts w:ascii="Courier New" w:hAnsi="Courier New" w:cs="Courier New"/>
+                <w:noProof/>
+              </w:rPr>
+              <w:t xml:space="preserve"> </w:t>
+            </w:r>
+            <w:r>
+              <w:rPr>
+                <w:rFonts w:ascii="Courier New" w:hAnsi="Courier New" w:cs="Courier New"/>
+                <w:noProof/>
+                <w:color w:val="FF0000"/>
+              </w:rPr>
+              <w:t>'345712'</w:t>
+            </w:r>
+          </w:p>
+          <w:p>
+            <w:pPr>
+              <w:overflowPunct/>
+              <w:textAlignment w:val="auto"/>
+              <w:rPr>
+                <w:rFonts w:ascii="Courier New" w:hAnsi="Courier New" w:cs="Courier New"/>
+                <w:noProof/>
+                <w:color w:val="FF0000"/>
+              </w:rPr>
+            </w:pPr>
+            <w:r>
+              <w:rPr>
+                <w:rFonts w:ascii="Courier New" w:hAnsi="Courier New" w:cs="Courier New"/>
+                <w:noProof/>
+                <w:color w:val="808080"/>
+              </w:rPr>
+              <w:t>,</w:t>
+            </w:r>
+            <w:r>
+              <w:rPr>
+                <w:rFonts w:ascii="Courier New" w:hAnsi="Courier New" w:cs="Courier New"/>
+                <w:noProof/>
+              </w:rPr>
+              <w:t>[Mgr_LanID]</w:t>
+            </w:r>
+            <w:r>
+              <w:rPr>
+                <w:rFonts w:ascii="Courier New" w:hAnsi="Courier New" w:cs="Courier New"/>
+                <w:noProof/>
+                <w:color w:val="808080"/>
+              </w:rPr>
+              <w:t>=</w:t>
+            </w:r>
+            <w:r>
+              <w:rPr>
+                <w:rFonts w:ascii="Courier New" w:hAnsi="Courier New" w:cs="Courier New"/>
+                <w:noProof/>
+                <w:color w:val="FF0000"/>
+              </w:rPr>
+              <w:t>'susmitha.palacherla'</w:t>
+            </w:r>
+          </w:p>
+          <w:p>
+            <w:pPr>
+              <w:overflowPunct/>
+              <w:textAlignment w:val="auto"/>
+              <w:rPr>
+                <w:rFonts w:ascii="Courier New" w:hAnsi="Courier New" w:cs="Courier New"/>
+                <w:noProof/>
+                <w:color w:val="FF0000"/>
+              </w:rPr>
+            </w:pPr>
+            <w:r>
+              <w:rPr>
+                <w:rFonts w:ascii="Courier New" w:hAnsi="Courier New" w:cs="Courier New"/>
+                <w:noProof/>
+              </w:rPr>
+              <w:t xml:space="preserve">  </w:t>
+            </w:r>
+            <w:r>
+              <w:rPr>
+                <w:rFonts w:ascii="Courier New" w:hAnsi="Courier New" w:cs="Courier New"/>
+                <w:noProof/>
+                <w:color w:val="0000FF"/>
+              </w:rPr>
+              <w:t>where</w:t>
+            </w:r>
+            <w:r>
+              <w:rPr>
+                <w:rFonts w:ascii="Courier New" w:hAnsi="Courier New" w:cs="Courier New"/>
+                <w:noProof/>
+              </w:rPr>
+              <w:t xml:space="preserve"> emp_id </w:t>
+            </w:r>
+            <w:r>
+              <w:rPr>
+                <w:rFonts w:ascii="Courier New" w:hAnsi="Courier New" w:cs="Courier New"/>
+                <w:noProof/>
+                <w:color w:val="808080"/>
+              </w:rPr>
+              <w:t>=</w:t>
+            </w:r>
+            <w:r>
+              <w:rPr>
+                <w:rFonts w:ascii="Courier New" w:hAnsi="Courier New" w:cs="Courier New"/>
+                <w:noProof/>
+              </w:rPr>
+              <w:t xml:space="preserve"> </w:t>
+            </w:r>
+            <w:r>
+              <w:rPr>
+                <w:rFonts w:ascii="Courier New" w:hAnsi="Courier New" w:cs="Courier New"/>
+                <w:noProof/>
+                <w:color w:val="FF0000"/>
+              </w:rPr>
+              <w:t>'225411'</w:t>
+            </w:r>
+          </w:p>
+          <w:p>
+            <w:pPr>
+              <w:pStyle w:val="ListParagraph"/>
+              <w:numPr>
+                <w:ilvl w:val="0"/>
+                <w:numId w:val="4"/>
+              </w:numPr>
+            </w:pPr>
+            <w:r>
+              <w:t>manuel.soto</w:t>
+            </w:r>
+            <w:bookmarkStart w:id="20" w:name="_GoBack"/>
+            <w:bookmarkEnd w:id="20"/>
+          </w:p>
+        </w:tc>
+      </w:tr>
+    </w:tbl>
+    <w:p/>
+    <w:tbl>
+      <w:tblPr>
+        <w:tblW w:w="13500" w:type="dxa"/>
+        <w:tblInd w:w="-612" w:type="dxa"/>
+        <w:tblBorders>
+          <w:top w:val="double" w:sz="4" w:space="0" w:color="auto"/>
+          <w:left w:val="double" w:sz="4" w:space="0" w:color="auto"/>
+          <w:bottom w:val="double" w:sz="4" w:space="0" w:color="auto"/>
+          <w:right w:val="double" w:sz="4" w:space="0" w:color="auto"/>
+          <w:insideH w:val="single" w:sz="6" w:space="0" w:color="auto"/>
+          <w:insideV w:val="single" w:sz="6" w:space="0" w:color="auto"/>
+        </w:tblBorders>
+        <w:tblLayout w:type="fixed"/>
+        <w:tblLook w:val="0000" w:firstRow="0" w:lastRow="0" w:firstColumn="0" w:lastColumn="0" w:noHBand="0" w:noVBand="0"/>
+      </w:tblPr>
+      <w:tblGrid>
+        <w:gridCol w:w="900"/>
+        <w:gridCol w:w="3960"/>
+        <w:gridCol w:w="4500"/>
+        <w:gridCol w:w="1260"/>
+        <w:gridCol w:w="2880"/>
+      </w:tblGrid>
+      <w:tr>
+        <w:trPr>
+          <w:cantSplit/>
+          <w:tblHeader/>
+        </w:trPr>
+        <w:tc>
+          <w:tcPr>
+            <w:tcW w:w="900" w:type="dxa"/>
+            <w:shd w:val="clear" w:color="auto" w:fill="A6A6A6"/>
+          </w:tcPr>
+          <w:p>
+            <w:pPr>
+              <w:rPr>
+                <w:i/>
+              </w:rPr>
+            </w:pPr>
+            <w:r>
+              <w:t>TEST#</w:t>
+            </w:r>
+          </w:p>
+        </w:tc>
+        <w:tc>
+          <w:tcPr>
+            <w:tcW w:w="3960" w:type="dxa"/>
+            <w:shd w:val="clear" w:color="auto" w:fill="A6A6A6"/>
+          </w:tcPr>
+          <w:p>
+            <w:pPr>
+              <w:rPr>
+                <w:i/>
+              </w:rPr>
+            </w:pPr>
+            <w:r>
+              <w:t>ACTION</w:t>
+            </w:r>
+          </w:p>
+        </w:tc>
+        <w:tc>
+          <w:tcPr>
+            <w:tcW w:w="4500" w:type="dxa"/>
+            <w:shd w:val="clear" w:color="auto" w:fill="A6A6A6"/>
+          </w:tcPr>
+          <w:p>
+            <w:pPr>
+              <w:rPr>
+                <w:i/>
+              </w:rPr>
+            </w:pPr>
+            <w:r>
+              <w:t xml:space="preserve">EXPECTED RESULTS </w:t>
+            </w:r>
+          </w:p>
+        </w:tc>
+        <w:tc>
+          <w:tcPr>
+            <w:tcW w:w="1260" w:type="dxa"/>
+            <w:shd w:val="clear" w:color="auto" w:fill="A6A6A6"/>
+          </w:tcPr>
+          <w:p>
+            <w:pPr>
+              <w:rPr>
+                <w:i/>
+              </w:rPr>
+            </w:pPr>
+            <w:r>
+              <w:t>RESULTS</w:t>
+            </w:r>
+          </w:p>
+          <w:p>
+            <w:pPr>
+              <w:rPr>
+                <w:i/>
+              </w:rPr>
+            </w:pPr>
+            <w:r>
+              <w:t>P/F/I</w:t>
+            </w:r>
+          </w:p>
+        </w:tc>
+        <w:tc>
+          <w:tcPr>
+            <w:tcW w:w="2880" w:type="dxa"/>
+            <w:shd w:val="clear" w:color="auto" w:fill="A6A6A6"/>
+          </w:tcPr>
+          <w:p>
+            <w:pPr>
+              <w:rPr>
+                <w:i/>
+              </w:rPr>
+            </w:pPr>
+            <w:r>
+              <w:t>COMMENTS</w:t>
+            </w:r>
+          </w:p>
+        </w:tc>
+      </w:tr>
+      <w:tr>
+        <w:trPr>
+          <w:cantSplit/>
+        </w:trPr>
+        <w:tc>
+          <w:tcPr>
+            <w:tcW w:w="900" w:type="dxa"/>
+          </w:tcPr>
+          <w:p>
+            <w:pPr>
+              <w:rPr>
+                <w:rFonts w:asciiTheme="minorHAnsi" w:hAnsiTheme="minorHAnsi"/>
+                <w:bCs/>
+              </w:rPr>
+            </w:pPr>
+            <w:r>
+              <w:rPr>
+                <w:rFonts w:asciiTheme="minorHAnsi" w:hAnsiTheme="minorHAnsi"/>
+                <w:bCs/>
+              </w:rPr>
+              <w:t>4.1</w:t>
+            </w:r>
+          </w:p>
+        </w:tc>
+        <w:tc>
+          <w:tcPr>
+            <w:tcW w:w="3960" w:type="dxa"/>
+          </w:tcPr>
+          <w:p>
+            <w:r>
+              <w:t>Go to UI and try to open LCS log for employee updated above.</w:t>
+            </w:r>
+          </w:p>
+        </w:tc>
+        <w:tc>
+          <w:tcPr>
+            <w:tcW w:w="4500" w:type="dxa"/>
+          </w:tcPr>
+          <w:p>
+            <w:r>
+              <w:t>Log should open up for review.</w:t>
+            </w:r>
+          </w:p>
+        </w:tc>
+        <w:tc>
+          <w:tcPr>
+            <w:tcW w:w="1260" w:type="dxa"/>
+          </w:tcPr>
+          <w:p>
+            <w:pPr>
+              <w:rPr>
+                <w:rFonts w:asciiTheme="minorHAnsi" w:hAnsiTheme="minorHAnsi"/>
+                <w:bCs/>
+              </w:rPr>
+            </w:pPr>
+            <w:r>
+              <w:rPr>
+                <w:rFonts w:asciiTheme="minorHAnsi" w:hAnsiTheme="minorHAnsi"/>
+                <w:bCs/>
+              </w:rPr>
+              <w:t>P</w:t>
+            </w:r>
+          </w:p>
+        </w:tc>
+        <w:tc>
+          <w:tcPr>
+            <w:tcW w:w="2880" w:type="dxa"/>
+          </w:tcPr>
+          <w:p>
+            <w:pPr>
+              <w:rPr>
+                <w:rFonts w:asciiTheme="minorHAnsi" w:hAnsiTheme="minorHAnsi"/>
+                <w:bCs/>
+              </w:rPr>
+            </w:pPr>
+          </w:p>
+        </w:tc>
+      </w:tr>
+      <w:tr>
+        <w:trPr>
+          <w:cantSplit/>
+        </w:trPr>
+        <w:tc>
+          <w:tcPr>
+            <w:tcW w:w="900" w:type="dxa"/>
+          </w:tcPr>
+          <w:p>
+            <w:pPr>
+              <w:rPr>
+                <w:rFonts w:asciiTheme="minorHAnsi" w:hAnsiTheme="minorHAnsi"/>
+                <w:bCs/>
+              </w:rPr>
+            </w:pPr>
+            <w:r>
+              <w:rPr>
+                <w:rFonts w:asciiTheme="minorHAnsi" w:hAnsiTheme="minorHAnsi"/>
+                <w:bCs/>
+              </w:rPr>
+              <w:lastRenderedPageBreak/>
+              <w:t>4.2</w:t>
+            </w:r>
+          </w:p>
+        </w:tc>
+        <w:tc>
+          <w:tcPr>
+            <w:tcW w:w="3960" w:type="dxa"/>
+          </w:tcPr>
+          <w:p>
+            <w:r>
+              <w:t>Go to UI and try to open LCS log for another employee where I am not Hierarchy Manager but review Manager</w:t>
+            </w:r>
+          </w:p>
+        </w:tc>
+        <w:tc>
+          <w:tcPr>
+            <w:tcW w:w="4500" w:type="dxa"/>
+          </w:tcPr>
+          <w:p>
+            <w:r>
+              <w:t>Log should open up for review.</w:t>
+            </w:r>
+          </w:p>
+        </w:tc>
+        <w:tc>
+          <w:tcPr>
+            <w:tcW w:w="1260" w:type="dxa"/>
+          </w:tcPr>
+          <w:p>
+            <w:pPr>
+              <w:rPr>
+                <w:rFonts w:asciiTheme="minorHAnsi" w:hAnsiTheme="minorHAnsi"/>
+                <w:bCs/>
+              </w:rPr>
+            </w:pPr>
+            <w:r>
+              <w:rPr>
+                <w:rFonts w:asciiTheme="minorHAnsi" w:hAnsiTheme="minorHAnsi"/>
+                <w:bCs/>
+              </w:rPr>
+              <w:t>P</w:t>
+            </w:r>
+          </w:p>
+        </w:tc>
+        <w:tc>
+          <w:tcPr>
+            <w:tcW w:w="2880" w:type="dxa"/>
+          </w:tcPr>
+          <w:p>
+            <w:pPr>
+              <w:rPr>
+                <w:rFonts w:asciiTheme="minorHAnsi" w:hAnsiTheme="minorHAnsi"/>
+                <w:bCs/>
+              </w:rPr>
+            </w:pPr>
+          </w:p>
+        </w:tc>
+      </w:tr>
+    </w:tbl>
+    <w:p/>
     <w:p/>
     <w:p/>
     <w:sectPr>
@@ -8543,31 +9489,13 @@
       <w:rPr>
         <w:sz w:val="18"/>
       </w:rPr>
-      <w:t xml:space="preserve">                      </w:t>
+      <w:t xml:space="preserve">                   </w:t>
     </w:r>
     <w:r>
       <w:rPr>
         <w:sz w:val="18"/>
       </w:rPr>
-      <w:t xml:space="preserve">Created </w:t>
-    </w:r>
-    <w:r>
-      <w:rPr>
-        <w:sz w:val="18"/>
-      </w:rPr>
-      <w:t>07/01</w:t>
-    </w:r>
-    <w:r>
-      <w:rPr>
-        <w:sz w:val="18"/>
-      </w:rPr>
-      <w:t>/1</w:t>
-    </w:r>
-    <w:r>
-      <w:rPr>
-        <w:sz w:val="18"/>
-      </w:rPr>
-      <w:t>4</w:t>
+      <w:t xml:space="preserve">  </w:t>
     </w:r>
   </w:p>
   <w:p>
@@ -8689,7 +9617,7 @@
         <w:sz w:val="18"/>
         <w:szCs w:val="18"/>
       </w:rPr>
-      <w:t>13</w:t>
+      <w:t>14</w:t>
     </w:r>
     <w:r>
       <w:rPr>
@@ -8927,7 +9855,347 @@
 <file path=word/numbering.xml><?xml version="1.0" encoding="utf-8"?>
 <w:numbering xmlns:wpc="http://schemas.microsoft.com/office/word/2010/wordprocessingCanvas" xmlns:mc="http://schemas.openxmlformats.org/markup-compatibility/2006" xmlns:o="urn:schemas-microsoft-com:office:office" xmlns:r="http://schemas.openxmlformats.org/officeDocument/2006/relationships" xmlns:m="http://schemas.openxmlformats.org/officeDocument/2006/math" xmlns:v="urn:schemas-microsoft-com:vml" xmlns:wp14="http://schemas.microsoft.com/office/word/2010/wordprocessingDrawing" xmlns:wp="http://schemas.openxmlformats.org/drawingml/2006/wordprocessingDrawing" xmlns:w10="urn:schemas-microsoft-com:office:word" xmlns:w="http://schemas.openxmlformats.org/wordprocessingml/2006/main" xmlns:w14="http://schemas.microsoft.com/office/word/2010/wordml" xmlns:wpg="http://schemas.microsoft.com/office/word/2010/wordprocessingGroup" xmlns:wpi="http://schemas.microsoft.com/office/word/2010/wordprocessingInk" xmlns:wne="http://schemas.microsoft.com/office/word/2006/wordml" xmlns:wps="http://schemas.microsoft.com/office/word/2010/wordprocessingShape" mc:Ignorable="w14 wp14">
   <w:abstractNum w:abstractNumId="0">
+    <w:nsid w:val="35CF0A7E"/>
+    <w:multiLevelType w:val="hybridMultilevel"/>
+    <w:tmpl w:val="D41CCF5C"/>
+    <w:lvl w:ilvl="0" w:tplc="D34A6734">
+      <w:numFmt w:val="bullet"/>
+      <w:lvlText w:val=""/>
+      <w:lvlJc w:val="left"/>
+      <w:pPr>
+        <w:ind w:left="600" w:hanging="360"/>
+      </w:pPr>
+      <w:rPr>
+        <w:rFonts w:ascii="Wingdings" w:eastAsia="Times New Roman" w:hAnsi="Wingdings" w:cs="Courier New" w:hint="default"/>
+      </w:rPr>
+    </w:lvl>
+    <w:lvl w:ilvl="1" w:tplc="04090003" w:tentative="1">
+      <w:start w:val="1"/>
+      <w:numFmt w:val="bullet"/>
+      <w:lvlText w:val="o"/>
+      <w:lvlJc w:val="left"/>
+      <w:pPr>
+        <w:ind w:left="1320" w:hanging="360"/>
+      </w:pPr>
+      <w:rPr>
+        <w:rFonts w:ascii="Courier New" w:hAnsi="Courier New" w:cs="Courier New" w:hint="default"/>
+      </w:rPr>
+    </w:lvl>
+    <w:lvl w:ilvl="2" w:tplc="04090005" w:tentative="1">
+      <w:start w:val="1"/>
+      <w:numFmt w:val="bullet"/>
+      <w:lvlText w:val=""/>
+      <w:lvlJc w:val="left"/>
+      <w:pPr>
+        <w:ind w:left="2040" w:hanging="360"/>
+      </w:pPr>
+      <w:rPr>
+        <w:rFonts w:ascii="Wingdings" w:hAnsi="Wingdings" w:hint="default"/>
+      </w:rPr>
+    </w:lvl>
+    <w:lvl w:ilvl="3" w:tplc="04090001" w:tentative="1">
+      <w:start w:val="1"/>
+      <w:numFmt w:val="bullet"/>
+      <w:lvlText w:val=""/>
+      <w:lvlJc w:val="left"/>
+      <w:pPr>
+        <w:ind w:left="2760" w:hanging="360"/>
+      </w:pPr>
+      <w:rPr>
+        <w:rFonts w:ascii="Symbol" w:hAnsi="Symbol" w:hint="default"/>
+      </w:rPr>
+    </w:lvl>
+    <w:lvl w:ilvl="4" w:tplc="04090003" w:tentative="1">
+      <w:start w:val="1"/>
+      <w:numFmt w:val="bullet"/>
+      <w:lvlText w:val="o"/>
+      <w:lvlJc w:val="left"/>
+      <w:pPr>
+        <w:ind w:left="3480" w:hanging="360"/>
+      </w:pPr>
+      <w:rPr>
+        <w:rFonts w:ascii="Courier New" w:hAnsi="Courier New" w:cs="Courier New" w:hint="default"/>
+      </w:rPr>
+    </w:lvl>
+    <w:lvl w:ilvl="5" w:tplc="04090005" w:tentative="1">
+      <w:start w:val="1"/>
+      <w:numFmt w:val="bullet"/>
+      <w:lvlText w:val=""/>
+      <w:lvlJc w:val="left"/>
+      <w:pPr>
+        <w:ind w:left="4200" w:hanging="360"/>
+      </w:pPr>
+      <w:rPr>
+        <w:rFonts w:ascii="Wingdings" w:hAnsi="Wingdings" w:hint="default"/>
+      </w:rPr>
+    </w:lvl>
+    <w:lvl w:ilvl="6" w:tplc="04090001" w:tentative="1">
+      <w:start w:val="1"/>
+      <w:numFmt w:val="bullet"/>
+      <w:lvlText w:val=""/>
+      <w:lvlJc w:val="left"/>
+      <w:pPr>
+        <w:ind w:left="4920" w:hanging="360"/>
+      </w:pPr>
+      <w:rPr>
+        <w:rFonts w:ascii="Symbol" w:hAnsi="Symbol" w:hint="default"/>
+      </w:rPr>
+    </w:lvl>
+    <w:lvl w:ilvl="7" w:tplc="04090003" w:tentative="1">
+      <w:start w:val="1"/>
+      <w:numFmt w:val="bullet"/>
+      <w:lvlText w:val="o"/>
+      <w:lvlJc w:val="left"/>
+      <w:pPr>
+        <w:ind w:left="5640" w:hanging="360"/>
+      </w:pPr>
+      <w:rPr>
+        <w:rFonts w:ascii="Courier New" w:hAnsi="Courier New" w:cs="Courier New" w:hint="default"/>
+      </w:rPr>
+    </w:lvl>
+    <w:lvl w:ilvl="8" w:tplc="04090005" w:tentative="1">
+      <w:start w:val="1"/>
+      <w:numFmt w:val="bullet"/>
+      <w:lvlText w:val=""/>
+      <w:lvlJc w:val="left"/>
+      <w:pPr>
+        <w:ind w:left="6360" w:hanging="360"/>
+      </w:pPr>
+      <w:rPr>
+        <w:rFonts w:ascii="Wingdings" w:hAnsi="Wingdings" w:hint="default"/>
+      </w:rPr>
+    </w:lvl>
+  </w:abstractNum>
+  <w:abstractNum w:abstractNumId="1">
     <w:nsid w:val="388921D8"/>
+    <w:multiLevelType w:val="hybridMultilevel"/>
+    <w:tmpl w:val="82EE6064"/>
+    <w:lvl w:ilvl="0" w:tplc="0409000F">
+      <w:start w:val="1"/>
+      <w:numFmt w:val="decimal"/>
+      <w:lvlText w:val="%1."/>
+      <w:lvlJc w:val="left"/>
+      <w:pPr>
+        <w:tabs>
+          <w:tab w:val="num" w:pos="720"/>
+        </w:tabs>
+        <w:ind w:left="720" w:hanging="360"/>
+      </w:pPr>
+    </w:lvl>
+    <w:lvl w:ilvl="1" w:tplc="4056895E">
+      <w:start w:val="1"/>
+      <w:numFmt w:val="decimal"/>
+      <w:lvlText w:val="%2."/>
+      <w:lvlJc w:val="left"/>
+      <w:pPr>
+        <w:tabs>
+          <w:tab w:val="num" w:pos="1440"/>
+        </w:tabs>
+        <w:ind w:left="1440" w:hanging="360"/>
+      </w:pPr>
+      <w:rPr>
+        <w:rFonts w:hint="default"/>
+      </w:rPr>
+    </w:lvl>
+    <w:lvl w:ilvl="2" w:tplc="0409001B" w:tentative="1">
+      <w:start w:val="1"/>
+      <w:numFmt w:val="lowerRoman"/>
+      <w:lvlText w:val="%3."/>
+      <w:lvlJc w:val="right"/>
+      <w:pPr>
+        <w:tabs>
+          <w:tab w:val="num" w:pos="2160"/>
+        </w:tabs>
+        <w:ind w:left="2160" w:hanging="180"/>
+      </w:pPr>
+    </w:lvl>
+    <w:lvl w:ilvl="3" w:tplc="0409000F" w:tentative="1">
+      <w:start w:val="1"/>
+      <w:numFmt w:val="decimal"/>
+      <w:lvlText w:val="%4."/>
+      <w:lvlJc w:val="left"/>
+      <w:pPr>
+        <w:tabs>
+          <w:tab w:val="num" w:pos="2880"/>
+        </w:tabs>
+        <w:ind w:left="2880" w:hanging="360"/>
+      </w:pPr>
+    </w:lvl>
+    <w:lvl w:ilvl="4" w:tplc="04090019" w:tentative="1">
+      <w:start w:val="1"/>
+      <w:numFmt w:val="lowerLetter"/>
+      <w:lvlText w:val="%5."/>
+      <w:lvlJc w:val="left"/>
+      <w:pPr>
+        <w:tabs>
+          <w:tab w:val="num" w:pos="3600"/>
+        </w:tabs>
+        <w:ind w:left="3600" w:hanging="360"/>
+      </w:pPr>
+    </w:lvl>
+    <w:lvl w:ilvl="5" w:tplc="0409001B" w:tentative="1">
+      <w:start w:val="1"/>
+      <w:numFmt w:val="lowerRoman"/>
+      <w:lvlText w:val="%6."/>
+      <w:lvlJc w:val="right"/>
+      <w:pPr>
+        <w:tabs>
+          <w:tab w:val="num" w:pos="4320"/>
+        </w:tabs>
+        <w:ind w:left="4320" w:hanging="180"/>
+      </w:pPr>
+    </w:lvl>
+    <w:lvl w:ilvl="6" w:tplc="0409000F" w:tentative="1">
+      <w:start w:val="1"/>
+      <w:numFmt w:val="decimal"/>
+      <w:lvlText w:val="%7."/>
+      <w:lvlJc w:val="left"/>
+      <w:pPr>
+        <w:tabs>
+          <w:tab w:val="num" w:pos="5040"/>
+        </w:tabs>
+        <w:ind w:left="5040" w:hanging="360"/>
+      </w:pPr>
+    </w:lvl>
+    <w:lvl w:ilvl="7" w:tplc="04090019" w:tentative="1">
+      <w:start w:val="1"/>
+      <w:numFmt w:val="lowerLetter"/>
+      <w:lvlText w:val="%8."/>
+      <w:lvlJc w:val="left"/>
+      <w:pPr>
+        <w:tabs>
+          <w:tab w:val="num" w:pos="5760"/>
+        </w:tabs>
+        <w:ind w:left="5760" w:hanging="360"/>
+      </w:pPr>
+    </w:lvl>
+    <w:lvl w:ilvl="8" w:tplc="0409001B" w:tentative="1">
+      <w:start w:val="1"/>
+      <w:numFmt w:val="lowerRoman"/>
+      <w:lvlText w:val="%9."/>
+      <w:lvlJc w:val="right"/>
+      <w:pPr>
+        <w:tabs>
+          <w:tab w:val="num" w:pos="6480"/>
+        </w:tabs>
+        <w:ind w:left="6480" w:hanging="180"/>
+      </w:pPr>
+    </w:lvl>
+  </w:abstractNum>
+  <w:abstractNum w:abstractNumId="2">
+    <w:nsid w:val="4C9B20E6"/>
+    <w:multiLevelType w:val="hybridMultilevel"/>
+    <w:tmpl w:val="126AE5BC"/>
+    <w:lvl w:ilvl="0" w:tplc="C4F8DD5E">
+      <w:numFmt w:val="bullet"/>
+      <w:lvlText w:val="-"/>
+      <w:lvlJc w:val="left"/>
+      <w:pPr>
+        <w:ind w:left="720" w:hanging="360"/>
+      </w:pPr>
+      <w:rPr>
+        <w:rFonts w:ascii="Times New Roman" w:eastAsia="Times New Roman" w:hAnsi="Times New Roman" w:cs="Times New Roman" w:hint="default"/>
+      </w:rPr>
+    </w:lvl>
+    <w:lvl w:ilvl="1" w:tplc="04090003" w:tentative="1">
+      <w:start w:val="1"/>
+      <w:numFmt w:val="bullet"/>
+      <w:lvlText w:val="o"/>
+      <w:lvlJc w:val="left"/>
+      <w:pPr>
+        <w:ind w:left="1440" w:hanging="360"/>
+      </w:pPr>
+      <w:rPr>
+        <w:rFonts w:ascii="Courier New" w:hAnsi="Courier New" w:cs="Courier New" w:hint="default"/>
+      </w:rPr>
+    </w:lvl>
+    <w:lvl w:ilvl="2" w:tplc="04090005" w:tentative="1">
+      <w:start w:val="1"/>
+      <w:numFmt w:val="bullet"/>
+      <w:lvlText w:val=""/>
+      <w:lvlJc w:val="left"/>
+      <w:pPr>
+        <w:ind w:left="2160" w:hanging="360"/>
+      </w:pPr>
+      <w:rPr>
+        <w:rFonts w:ascii="Wingdings" w:hAnsi="Wingdings" w:hint="default"/>
+      </w:rPr>
+    </w:lvl>
+    <w:lvl w:ilvl="3" w:tplc="04090001" w:tentative="1">
+      <w:start w:val="1"/>
+      <w:numFmt w:val="bullet"/>
+      <w:lvlText w:val=""/>
+      <w:lvlJc w:val="left"/>
+      <w:pPr>
+        <w:ind w:left="2880" w:hanging="360"/>
+      </w:pPr>
+      <w:rPr>
+        <w:rFonts w:ascii="Symbol" w:hAnsi="Symbol" w:hint="default"/>
+      </w:rPr>
+    </w:lvl>
+    <w:lvl w:ilvl="4" w:tplc="04090003" w:tentative="1">
+      <w:start w:val="1"/>
+      <w:numFmt w:val="bullet"/>
+      <w:lvlText w:val="o"/>
+      <w:lvlJc w:val="left"/>
+      <w:pPr>
+        <w:ind w:left="3600" w:hanging="360"/>
+      </w:pPr>
+      <w:rPr>
+        <w:rFonts w:ascii="Courier New" w:hAnsi="Courier New" w:cs="Courier New" w:hint="default"/>
+      </w:rPr>
+    </w:lvl>
+    <w:lvl w:ilvl="5" w:tplc="04090005" w:tentative="1">
+      <w:start w:val="1"/>
+      <w:numFmt w:val="bullet"/>
+      <w:lvlText w:val=""/>
+      <w:lvlJc w:val="left"/>
+      <w:pPr>
+        <w:ind w:left="4320" w:hanging="360"/>
+      </w:pPr>
+      <w:rPr>
+        <w:rFonts w:ascii="Wingdings" w:hAnsi="Wingdings" w:hint="default"/>
+      </w:rPr>
+    </w:lvl>
+    <w:lvl w:ilvl="6" w:tplc="04090001" w:tentative="1">
+      <w:start w:val="1"/>
+      <w:numFmt w:val="bullet"/>
+      <w:lvlText w:val=""/>
+      <w:lvlJc w:val="left"/>
+      <w:pPr>
+        <w:ind w:left="5040" w:hanging="360"/>
+      </w:pPr>
+      <w:rPr>
+        <w:rFonts w:ascii="Symbol" w:hAnsi="Symbol" w:hint="default"/>
+      </w:rPr>
+    </w:lvl>
+    <w:lvl w:ilvl="7" w:tplc="04090003" w:tentative="1">
+      <w:start w:val="1"/>
+      <w:numFmt w:val="bullet"/>
+      <w:lvlText w:val="o"/>
+      <w:lvlJc w:val="left"/>
+      <w:pPr>
+        <w:ind w:left="5760" w:hanging="360"/>
+      </w:pPr>
+      <w:rPr>
+        <w:rFonts w:ascii="Courier New" w:hAnsi="Courier New" w:cs="Courier New" w:hint="default"/>
+      </w:rPr>
+    </w:lvl>
+    <w:lvl w:ilvl="8" w:tplc="04090005" w:tentative="1">
+      <w:start w:val="1"/>
+      <w:numFmt w:val="bullet"/>
+      <w:lvlText w:val=""/>
+      <w:lvlJc w:val="left"/>
+      <w:pPr>
+        <w:ind w:left="6480" w:hanging="360"/>
+      </w:pPr>
+      <w:rPr>
+        <w:rFonts w:ascii="Wingdings" w:hAnsi="Wingdings" w:hint="default"/>
+      </w:rPr>
+    </w:lvl>
+  </w:abstractNum>
+  <w:abstractNum w:abstractNumId="3">
+    <w:nsid w:val="624A7C07"/>
     <w:multiLevelType w:val="hybridMultilevel"/>
     <w:tmpl w:val="9232ED26"/>
     <w:lvl w:ilvl="0" w:tplc="0409000F">
@@ -9042,122 +10310,16 @@
       </w:pPr>
     </w:lvl>
   </w:abstractNum>
-  <w:abstractNum w:abstractNumId="1">
-    <w:nsid w:val="4C9B20E6"/>
-    <w:multiLevelType w:val="hybridMultilevel"/>
-    <w:tmpl w:val="126AE5BC"/>
-    <w:lvl w:ilvl="0" w:tplc="C4F8DD5E">
-      <w:numFmt w:val="bullet"/>
-      <w:lvlText w:val="-"/>
-      <w:lvlJc w:val="left"/>
-      <w:pPr>
-        <w:ind w:left="720" w:hanging="360"/>
-      </w:pPr>
-      <w:rPr>
-        <w:rFonts w:ascii="Times New Roman" w:eastAsia="Times New Roman" w:hAnsi="Times New Roman" w:cs="Times New Roman" w:hint="default"/>
-      </w:rPr>
-    </w:lvl>
-    <w:lvl w:ilvl="1" w:tplc="04090003" w:tentative="1">
-      <w:start w:val="1"/>
-      <w:numFmt w:val="bullet"/>
-      <w:lvlText w:val="o"/>
-      <w:lvlJc w:val="left"/>
-      <w:pPr>
-        <w:ind w:left="1440" w:hanging="360"/>
-      </w:pPr>
-      <w:rPr>
-        <w:rFonts w:ascii="Courier New" w:hAnsi="Courier New" w:cs="Courier New" w:hint="default"/>
-      </w:rPr>
-    </w:lvl>
-    <w:lvl w:ilvl="2" w:tplc="04090005" w:tentative="1">
-      <w:start w:val="1"/>
-      <w:numFmt w:val="bullet"/>
-      <w:lvlText w:val=""/>
-      <w:lvlJc w:val="left"/>
-      <w:pPr>
-        <w:ind w:left="2160" w:hanging="360"/>
-      </w:pPr>
-      <w:rPr>
-        <w:rFonts w:ascii="Wingdings" w:hAnsi="Wingdings" w:hint="default"/>
-      </w:rPr>
-    </w:lvl>
-    <w:lvl w:ilvl="3" w:tplc="04090001" w:tentative="1">
-      <w:start w:val="1"/>
-      <w:numFmt w:val="bullet"/>
-      <w:lvlText w:val=""/>
-      <w:lvlJc w:val="left"/>
-      <w:pPr>
-        <w:ind w:left="2880" w:hanging="360"/>
-      </w:pPr>
-      <w:rPr>
-        <w:rFonts w:ascii="Symbol" w:hAnsi="Symbol" w:hint="default"/>
-      </w:rPr>
-    </w:lvl>
-    <w:lvl w:ilvl="4" w:tplc="04090003" w:tentative="1">
-      <w:start w:val="1"/>
-      <w:numFmt w:val="bullet"/>
-      <w:lvlText w:val="o"/>
-      <w:lvlJc w:val="left"/>
-      <w:pPr>
-        <w:ind w:left="3600" w:hanging="360"/>
-      </w:pPr>
-      <w:rPr>
-        <w:rFonts w:ascii="Courier New" w:hAnsi="Courier New" w:cs="Courier New" w:hint="default"/>
-      </w:rPr>
-    </w:lvl>
-    <w:lvl w:ilvl="5" w:tplc="04090005" w:tentative="1">
-      <w:start w:val="1"/>
-      <w:numFmt w:val="bullet"/>
-      <w:lvlText w:val=""/>
-      <w:lvlJc w:val="left"/>
-      <w:pPr>
-        <w:ind w:left="4320" w:hanging="360"/>
-      </w:pPr>
-      <w:rPr>
-        <w:rFonts w:ascii="Wingdings" w:hAnsi="Wingdings" w:hint="default"/>
-      </w:rPr>
-    </w:lvl>
-    <w:lvl w:ilvl="6" w:tplc="04090001" w:tentative="1">
-      <w:start w:val="1"/>
-      <w:numFmt w:val="bullet"/>
-      <w:lvlText w:val=""/>
-      <w:lvlJc w:val="left"/>
-      <w:pPr>
-        <w:ind w:left="5040" w:hanging="360"/>
-      </w:pPr>
-      <w:rPr>
-        <w:rFonts w:ascii="Symbol" w:hAnsi="Symbol" w:hint="default"/>
-      </w:rPr>
-    </w:lvl>
-    <w:lvl w:ilvl="7" w:tplc="04090003" w:tentative="1">
-      <w:start w:val="1"/>
-      <w:numFmt w:val="bullet"/>
-      <w:lvlText w:val="o"/>
-      <w:lvlJc w:val="left"/>
-      <w:pPr>
-        <w:ind w:left="5760" w:hanging="360"/>
-      </w:pPr>
-      <w:rPr>
-        <w:rFonts w:ascii="Courier New" w:hAnsi="Courier New" w:cs="Courier New" w:hint="default"/>
-      </w:rPr>
-    </w:lvl>
-    <w:lvl w:ilvl="8" w:tplc="04090005" w:tentative="1">
-      <w:start w:val="1"/>
-      <w:numFmt w:val="bullet"/>
-      <w:lvlText w:val=""/>
-      <w:lvlJc w:val="left"/>
-      <w:pPr>
-        <w:ind w:left="6480" w:hanging="360"/>
-      </w:pPr>
-      <w:rPr>
-        <w:rFonts w:ascii="Wingdings" w:hAnsi="Wingdings" w:hint="default"/>
-      </w:rPr>
-    </w:lvl>
-  </w:abstractNum>
   <w:num w:numId="1">
+    <w:abstractNumId w:val="2"/>
+  </w:num>
+  <w:num w:numId="2">
     <w:abstractNumId w:val="1"/>
   </w:num>
-  <w:num w:numId="2">
+  <w:num w:numId="3">
+    <w:abstractNumId w:val="3"/>
+  </w:num>
+  <w:num w:numId="4">
     <w:abstractNumId w:val="0"/>
   </w:num>
   <w:numIdMacAtCleanup w:val="2"/>
@@ -10978,7 +12140,7 @@
 </file>
 
 <file path=customXml/itemProps1.xml><?xml version="1.0" encoding="utf-8"?>
-<ds:datastoreItem xmlns:ds="http://schemas.openxmlformats.org/officeDocument/2006/customXml" ds:itemID="{66A3BA2E-95D9-41D5-B41D-4DC2FAD42A8E}">
+<ds:datastoreItem xmlns:ds="http://schemas.openxmlformats.org/officeDocument/2006/customXml" ds:itemID="{63CFC5FF-725A-4995-B6C4-22AA46ECA77E}">
   <ds:schemaRefs>
     <ds:schemaRef ds:uri="http://schemas.openxmlformats.org/officeDocument/2006/bibliography"/>
   </ds:schemaRefs>

</xml_diff>

<commit_message>
Internal Version 5.0 TFS 1914.
git-tfs-id: [https://tfs.omnicloud.local/tfs/cco%20program/]$/eCoaching_V2;C33831
</commit_message>
<xml_diff>
--- a/Unit Test/CCO_eCoaching_Outliers_Load_DB_UTD.docx
+++ b/Unit Test/CCO_eCoaching_Outliers_Load_DB_UTD.docx
@@ -257,7 +257,7 @@
           <w:sz w:val="18"/>
           <w:szCs w:val="18"/>
         </w:rPr>
-        <w:t>February 16, 2016</w:t>
+        <w:t>February 17, 2016</w:t>
       </w:r>
       <w:r>
         <w:rPr>
@@ -754,7 +754,11 @@
               <w:right w:val="single" w:sz="6" w:space="0" w:color="C0C0C0"/>
             </w:tcBorders>
           </w:tcPr>
-          <w:p/>
+          <w:p>
+            <w:r>
+              <w:t>2/17/2016</w:t>
+            </w:r>
+          </w:p>
         </w:tc>
         <w:tc>
           <w:tcPr>
@@ -766,7 +770,11 @@
               <w:right w:val="single" w:sz="6" w:space="0" w:color="C0C0C0"/>
             </w:tcBorders>
           </w:tcPr>
-          <w:p/>
+          <w:p>
+            <w:r>
+              <w:t>5.0</w:t>
+            </w:r>
+          </w:p>
         </w:tc>
         <w:tc>
           <w:tcPr>
@@ -778,7 +786,23 @@
               <w:right w:val="single" w:sz="6" w:space="0" w:color="C0C0C0"/>
             </w:tcBorders>
           </w:tcPr>
-          <w:p/>
+          <w:p>
+            <w:r>
+              <w:t>TFS 1</w:t>
+            </w:r>
+            <w:r>
+              <w:t>914</w:t>
+            </w:r>
+            <w:r>
+              <w:t xml:space="preserve"> </w:t>
+            </w:r>
+            <w:r>
+              <w:t xml:space="preserve"> - </w:t>
+            </w:r>
+            <w:r>
+              <w:t xml:space="preserve"> OMR Short Calls feed with Manager Review</w:t>
+            </w:r>
+          </w:p>
         </w:tc>
         <w:tc>
           <w:tcPr>
@@ -790,7 +814,11 @@
               <w:right w:val="single" w:sz="6" w:space="0" w:color="C0C0C0"/>
             </w:tcBorders>
           </w:tcPr>
-          <w:p/>
+          <w:p>
+            <w:r>
+              <w:t>Susmitha Palacherla</w:t>
+            </w:r>
+          </w:p>
         </w:tc>
       </w:tr>
     </w:tbl>
@@ -866,7 +894,7 @@
           <w:r>
             <w:fldChar w:fldCharType="separate"/>
           </w:r>
-          <w:hyperlink w:anchor="_Toc443401829" w:history="1">
+          <w:hyperlink w:anchor="_Toc443474445" w:history="1">
             <w:r>
               <w:rPr>
                 <w:rStyle w:val="Hyperlink"/>
@@ -909,7 +937,7 @@
                 <w:noProof/>
                 <w:webHidden/>
               </w:rPr>
-              <w:instrText xml:space="preserve"> PAGEREF _Toc443401829 \h </w:instrText>
+              <w:instrText xml:space="preserve"> PAGEREF _Toc443474445 \h </w:instrText>
             </w:r>
             <w:r>
               <w:rPr>
@@ -954,7 +982,7 @@
               <w:szCs w:val="22"/>
             </w:rPr>
           </w:pPr>
-          <w:hyperlink w:anchor="_Toc443401830" w:history="1">
+          <w:hyperlink w:anchor="_Toc443474446" w:history="1">
             <w:r>
               <w:rPr>
                 <w:rStyle w:val="Hyperlink"/>
@@ -997,7 +1025,7 @@
                 <w:noProof/>
                 <w:webHidden/>
               </w:rPr>
-              <w:instrText xml:space="preserve"> PAGEREF _Toc443401830 \h </w:instrText>
+              <w:instrText xml:space="preserve"> PAGEREF _Toc443474446 \h </w:instrText>
             </w:r>
             <w:r>
               <w:rPr>
@@ -1042,7 +1070,7 @@
               <w:szCs w:val="22"/>
             </w:rPr>
           </w:pPr>
-          <w:hyperlink w:anchor="_Toc443401831" w:history="1">
+          <w:hyperlink w:anchor="_Toc443474447" w:history="1">
             <w:r>
               <w:rPr>
                 <w:rStyle w:val="Hyperlink"/>
@@ -1085,7 +1113,7 @@
                 <w:noProof/>
                 <w:webHidden/>
               </w:rPr>
-              <w:instrText xml:space="preserve"> PAGEREF _Toc443401831 \h </w:instrText>
+              <w:instrText xml:space="preserve"> PAGEREF _Toc443474447 \h </w:instrText>
             </w:r>
             <w:r>
               <w:rPr>
@@ -1130,7 +1158,7 @@
               <w:szCs w:val="22"/>
             </w:rPr>
           </w:pPr>
-          <w:hyperlink w:anchor="_Toc443401832" w:history="1">
+          <w:hyperlink w:anchor="_Toc443474448" w:history="1">
             <w:r>
               <w:rPr>
                 <w:rStyle w:val="Hyperlink"/>
@@ -1173,7 +1201,7 @@
                 <w:noProof/>
                 <w:webHidden/>
               </w:rPr>
-              <w:instrText xml:space="preserve"> PAGEREF _Toc443401832 \h </w:instrText>
+              <w:instrText xml:space="preserve"> PAGEREF _Toc443474448 \h </w:instrText>
             </w:r>
             <w:r>
               <w:rPr>
@@ -1194,6 +1222,94 @@
                 <w:webHidden/>
               </w:rPr>
               <w:t>13</w:t>
+            </w:r>
+            <w:r>
+              <w:rPr>
+                <w:noProof/>
+                <w:webHidden/>
+              </w:rPr>
+              <w:fldChar w:fldCharType="end"/>
+            </w:r>
+          </w:hyperlink>
+        </w:p>
+        <w:p>
+          <w:pPr>
+            <w:pStyle w:val="TOC2"/>
+            <w:tabs>
+              <w:tab w:val="left" w:pos="660"/>
+              <w:tab w:val="right" w:leader="dot" w:pos="13670"/>
+            </w:tabs>
+            <w:rPr>
+              <w:rFonts w:asciiTheme="minorHAnsi" w:eastAsiaTheme="minorEastAsia" w:hAnsiTheme="minorHAnsi" w:cstheme="minorBidi"/>
+              <w:noProof/>
+              <w:sz w:val="22"/>
+              <w:szCs w:val="22"/>
+            </w:rPr>
+          </w:pPr>
+          <w:hyperlink w:anchor="_Toc443474449" w:history="1">
+            <w:r>
+              <w:rPr>
+                <w:rStyle w:val="Hyperlink"/>
+                <w:noProof/>
+              </w:rPr>
+              <w:t>5.</w:t>
+            </w:r>
+            <w:r>
+              <w:rPr>
+                <w:rFonts w:asciiTheme="minorHAnsi" w:eastAsiaTheme="minorEastAsia" w:hAnsiTheme="minorHAnsi" w:cstheme="minorBidi"/>
+                <w:noProof/>
+                <w:sz w:val="22"/>
+                <w:szCs w:val="22"/>
+              </w:rPr>
+              <w:tab/>
+            </w:r>
+            <w:r>
+              <w:rPr>
+                <w:rStyle w:val="Hyperlink"/>
+                <w:noProof/>
+              </w:rPr>
+              <w:t>TFS 1914 - OMR Short Calls feed with Manager Review</w:t>
+            </w:r>
+            <w:r>
+              <w:rPr>
+                <w:noProof/>
+                <w:webHidden/>
+              </w:rPr>
+              <w:tab/>
+            </w:r>
+            <w:r>
+              <w:rPr>
+                <w:noProof/>
+                <w:webHidden/>
+              </w:rPr>
+              <w:fldChar w:fldCharType="begin"/>
+            </w:r>
+            <w:r>
+              <w:rPr>
+                <w:noProof/>
+                <w:webHidden/>
+              </w:rPr>
+              <w:instrText xml:space="preserve"> PAGEREF _Toc443474449 \h </w:instrText>
+            </w:r>
+            <w:r>
+              <w:rPr>
+                <w:noProof/>
+                <w:webHidden/>
+              </w:rPr>
+            </w:r>
+            <w:r>
+              <w:rPr>
+                <w:noProof/>
+                <w:webHidden/>
+              </w:rPr>
+              <w:fldChar w:fldCharType="separate"/>
+            </w:r>
+            <w:r>
+              <w:rPr>
+                <w:noProof/>
+                <w:webHidden/>
+              </w:rPr>
+              <w:t>14</w:t>
             </w:r>
             <w:r>
               <w:rPr>
@@ -1234,7 +1350,10 @@
     <w:p/>
     <w:p/>
     <w:p/>
-    <w:p/>
+    <w:p>
+      <w:bookmarkStart w:id="15" w:name="_GoBack"/>
+      <w:bookmarkEnd w:id="15"/>
+    </w:p>
     <w:p/>
     <w:p/>
     <w:p/>
@@ -1266,8 +1385,8 @@
           <w:numId w:val="2"/>
         </w:numPr>
       </w:pPr>
-      <w:bookmarkStart w:id="15" w:name="_Toc443401829"/>
       <w:bookmarkStart w:id="16" w:name="_Toc391395339"/>
+      <w:bookmarkStart w:id="17" w:name="_Toc443474445"/>
       <w:r>
         <w:t xml:space="preserve">SCR </w:t>
       </w:r>
@@ -1285,7 +1404,7 @@
       <w:r>
         <w:t xml:space="preserve"> for Outlier records loaded from feed</w:t>
       </w:r>
-      <w:bookmarkEnd w:id="15"/>
+      <w:bookmarkEnd w:id="17"/>
     </w:p>
     <w:bookmarkEnd w:id="16"/>
     <w:p/>
@@ -5703,11 +5822,11 @@
           <w:numId w:val="2"/>
         </w:numPr>
       </w:pPr>
-      <w:bookmarkStart w:id="17" w:name="_Toc443401830"/>
+      <w:bookmarkStart w:id="18" w:name="_Toc443474446"/>
       <w:r>
         <w:t>SCR 14028 New report TR2 for FFM Incorrect Transfers</w:t>
       </w:r>
-      <w:bookmarkEnd w:id="17"/>
+      <w:bookmarkEnd w:id="18"/>
     </w:p>
     <w:p/>
     <w:tbl>
@@ -6800,7 +6919,7 @@
           <w:numId w:val="2"/>
         </w:numPr>
       </w:pPr>
-      <w:bookmarkStart w:id="18" w:name="_Toc443401831"/>
+      <w:bookmarkStart w:id="19" w:name="_Toc443474447"/>
       <w:r>
         <w:t xml:space="preserve">TFS </w:t>
       </w:r>
@@ -6812,7 +6931,7 @@
       <w:r>
         <w:t xml:space="preserve"> ARC feeds (IAE and IAT)</w:t>
       </w:r>
-      <w:bookmarkEnd w:id="18"/>
+      <w:bookmarkEnd w:id="19"/>
     </w:p>
     <w:p/>
     <w:tbl>
@@ -8657,7 +8776,7 @@
           <w:numId w:val="2"/>
         </w:numPr>
       </w:pPr>
-      <w:bookmarkStart w:id="19" w:name="_Toc443401832"/>
+      <w:bookmarkStart w:id="20" w:name="_Toc443474448"/>
       <w:r>
         <w:t xml:space="preserve">TFS 1877 </w:t>
       </w:r>
@@ -8667,7 +8786,7 @@
       <w:r>
         <w:t xml:space="preserve"> OMR Low CSAT logs should be viewable by hierarchy manger</w:t>
       </w:r>
-      <w:bookmarkEnd w:id="19"/>
+      <w:bookmarkEnd w:id="20"/>
       <w:r>
         <w:t xml:space="preserve"> </w:t>
       </w:r>
@@ -9117,8 +9236,6 @@
             <w:r>
               <w:t>manuel.soto</w:t>
             </w:r>
-            <w:bookmarkStart w:id="20" w:name="_GoBack"/>
-            <w:bookmarkEnd w:id="20"/>
           </w:p>
         </w:tc>
       </w:tr>
@@ -9400,6 +9517,1032 @@
         </w:tc>
       </w:tr>
     </w:tbl>
+    <w:p/>
+    <w:p/>
+    <w:p>
+      <w:pPr>
+        <w:pStyle w:val="Heading2"/>
+        <w:numPr>
+          <w:ilvl w:val="0"/>
+          <w:numId w:val="2"/>
+        </w:numPr>
+      </w:pPr>
+      <w:bookmarkStart w:id="21" w:name="_Toc443474449"/>
+      <w:r>
+        <w:t>TFS 1</w:t>
+      </w:r>
+      <w:r>
+        <w:t>914</w:t>
+      </w:r>
+      <w:r>
+        <w:t xml:space="preserve"> </w:t>
+      </w:r>
+      <w:r>
+        <w:t>-</w:t>
+      </w:r>
+      <w:r>
+        <w:t xml:space="preserve"> </w:t>
+      </w:r>
+      <w:r>
+        <w:t>OMR Short Calls feed with Manager Review</w:t>
+      </w:r>
+      <w:bookmarkEnd w:id="21"/>
+    </w:p>
+    <w:p/>
+    <w:tbl>
+      <w:tblPr>
+        <w:tblW w:w="0" w:type="auto"/>
+        <w:tblInd w:w="-612" w:type="dxa"/>
+        <w:tblBorders>
+          <w:top w:val="single" w:sz="4" w:space="0" w:color="auto"/>
+          <w:left w:val="single" w:sz="4" w:space="0" w:color="auto"/>
+          <w:bottom w:val="single" w:sz="4" w:space="0" w:color="auto"/>
+          <w:right w:val="single" w:sz="4" w:space="0" w:color="auto"/>
+          <w:insideH w:val="single" w:sz="4" w:space="0" w:color="auto"/>
+          <w:insideV w:val="single" w:sz="4" w:space="0" w:color="auto"/>
+        </w:tblBorders>
+        <w:tblLayout w:type="fixed"/>
+        <w:tblLook w:val="0000" w:firstRow="0" w:lastRow="0" w:firstColumn="0" w:lastColumn="0" w:noHBand="0" w:noVBand="0"/>
+      </w:tblPr>
+      <w:tblGrid>
+        <w:gridCol w:w="2549"/>
+        <w:gridCol w:w="10455"/>
+      </w:tblGrid>
+      <w:tr>
+        <w:trPr>
+          <w:tblHeader/>
+        </w:trPr>
+        <w:tc>
+          <w:tcPr>
+            <w:tcW w:w="2549" w:type="dxa"/>
+            <w:shd w:val="solid" w:color="auto" w:fill="000000"/>
+          </w:tcPr>
+          <w:p>
+            <w:r>
+              <w:t>Item</w:t>
+            </w:r>
+          </w:p>
+        </w:tc>
+        <w:tc>
+          <w:tcPr>
+            <w:tcW w:w="10455" w:type="dxa"/>
+            <w:shd w:val="solid" w:color="auto" w:fill="000000"/>
+          </w:tcPr>
+          <w:p>
+            <w:r>
+              <w:t>Description</w:t>
+            </w:r>
+          </w:p>
+        </w:tc>
+      </w:tr>
+      <w:tr>
+        <w:tc>
+          <w:tcPr>
+            <w:tcW w:w="2549" w:type="dxa"/>
+          </w:tcPr>
+          <w:p>
+            <w:r>
+              <w:t>Change Type</w:t>
+            </w:r>
+          </w:p>
+        </w:tc>
+        <w:tc>
+          <w:tcPr>
+            <w:tcW w:w="10455" w:type="dxa"/>
+          </w:tcPr>
+          <w:p>
+            <w:r>
+              <w:t>Change Request</w:t>
+            </w:r>
+          </w:p>
+        </w:tc>
+      </w:tr>
+      <w:tr>
+        <w:trPr>
+          <w:trHeight w:val="125"/>
+        </w:trPr>
+        <w:tc>
+          <w:tcPr>
+            <w:tcW w:w="2549" w:type="dxa"/>
+          </w:tcPr>
+          <w:p>
+            <w:r>
+              <w:t>Change Description</w:t>
+            </w:r>
+          </w:p>
+        </w:tc>
+        <w:tc>
+          <w:tcPr>
+            <w:tcW w:w="10455" w:type="dxa"/>
+          </w:tcPr>
+          <w:p>
+            <w:r>
+              <w:rPr>
+                <w:rFonts w:ascii="Segoe UI" w:hAnsi="Segoe UI" w:cs="Segoe UI"/>
+                <w:color w:val="000000"/>
+                <w:sz w:val="18"/>
+                <w:szCs w:val="18"/>
+              </w:rPr>
+              <w:t>T</w:t>
+            </w:r>
+            <w:r>
+              <w:rPr>
+                <w:rFonts w:ascii="Segoe UI" w:hAnsi="Segoe UI" w:cs="Segoe UI"/>
+                <w:color w:val="000000"/>
+                <w:sz w:val="18"/>
+                <w:szCs w:val="18"/>
+              </w:rPr>
+              <w:t xml:space="preserve">here will be new text for the review page in place of existing </w:t>
+            </w:r>
+            <w:proofErr w:type="spellStart"/>
+            <w:r>
+              <w:rPr>
+                <w:rFonts w:ascii="Segoe UI" w:hAnsi="Segoe UI" w:cs="Segoe UI"/>
+                <w:color w:val="000000"/>
+                <w:sz w:val="18"/>
+                <w:szCs w:val="18"/>
+              </w:rPr>
+              <w:t>omr</w:t>
+            </w:r>
+            <w:proofErr w:type="spellEnd"/>
+            <w:r>
+              <w:rPr>
+                <w:rFonts w:ascii="Segoe UI" w:hAnsi="Segoe UI" w:cs="Segoe UI"/>
+                <w:color w:val="000000"/>
+                <w:sz w:val="18"/>
+                <w:szCs w:val="18"/>
+              </w:rPr>
+              <w:t xml:space="preserve"> text and sop link.</w:t>
+            </w:r>
+            <w:r>
+              <w:rPr>
+                <w:rFonts w:ascii="Segoe UI" w:hAnsi="Segoe UI" w:cs="Segoe UI"/>
+                <w:color w:val="000000"/>
+                <w:sz w:val="18"/>
+                <w:szCs w:val="18"/>
+              </w:rPr>
+              <w:t xml:space="preserve"> To be able to display the custom link the </w:t>
+            </w:r>
+            <w:proofErr w:type="spellStart"/>
+            <w:r>
+              <w:rPr>
+                <w:rFonts w:ascii="Segoe UI" w:hAnsi="Segoe UI" w:cs="Segoe UI"/>
+                <w:color w:val="000000"/>
+                <w:sz w:val="18"/>
+                <w:szCs w:val="18"/>
+              </w:rPr>
+              <w:t>isq</w:t>
+            </w:r>
+            <w:proofErr w:type="spellEnd"/>
+            <w:r>
+              <w:rPr>
+                <w:rFonts w:ascii="Segoe UI" w:hAnsi="Segoe UI" w:cs="Segoe UI"/>
+                <w:color w:val="000000"/>
+                <w:sz w:val="18"/>
+                <w:szCs w:val="18"/>
+              </w:rPr>
+              <w:t xml:space="preserve"> calls need to be distinguishable from other </w:t>
+            </w:r>
+            <w:proofErr w:type="spellStart"/>
+            <w:r>
+              <w:rPr>
+                <w:rFonts w:ascii="Segoe UI" w:hAnsi="Segoe UI" w:cs="Segoe UI"/>
+                <w:color w:val="000000"/>
+                <w:sz w:val="18"/>
+                <w:szCs w:val="18"/>
+              </w:rPr>
+              <w:t>omr</w:t>
+            </w:r>
+            <w:proofErr w:type="spellEnd"/>
+            <w:r>
+              <w:rPr>
+                <w:rFonts w:ascii="Segoe UI" w:hAnsi="Segoe UI" w:cs="Segoe UI"/>
+                <w:color w:val="000000"/>
+                <w:sz w:val="18"/>
+                <w:szCs w:val="18"/>
+              </w:rPr>
+              <w:t xml:space="preserve"> </w:t>
+            </w:r>
+            <w:proofErr w:type="spellStart"/>
+            <w:r>
+              <w:rPr>
+                <w:rFonts w:ascii="Segoe UI" w:hAnsi="Segoe UI" w:cs="Segoe UI"/>
+                <w:color w:val="000000"/>
+                <w:sz w:val="18"/>
+                <w:szCs w:val="18"/>
+              </w:rPr>
+              <w:t>ecls</w:t>
+            </w:r>
+            <w:proofErr w:type="spellEnd"/>
+            <w:r>
+              <w:rPr>
+                <w:rFonts w:ascii="Segoe UI" w:hAnsi="Segoe UI" w:cs="Segoe UI"/>
+                <w:color w:val="000000"/>
+                <w:sz w:val="18"/>
+                <w:szCs w:val="18"/>
+              </w:rPr>
+              <w:t>.</w:t>
+            </w:r>
+          </w:p>
+        </w:tc>
+      </w:tr>
+      <w:tr>
+        <w:tc>
+          <w:tcPr>
+            <w:tcW w:w="2549" w:type="dxa"/>
+          </w:tcPr>
+          <w:p>
+            <w:r>
+              <w:t>Test Environment</w:t>
+            </w:r>
+          </w:p>
+        </w:tc>
+        <w:tc>
+          <w:tcPr>
+            <w:tcW w:w="10455" w:type="dxa"/>
+          </w:tcPr>
+          <w:p>
+            <w:proofErr w:type="spellStart"/>
+            <w:r>
+              <w:t>eCoaching_Dev</w:t>
+            </w:r>
+            <w:proofErr w:type="spellEnd"/>
+            <w:r>
+              <w:t xml:space="preserve"> database on vrivfssdbt02\scord01,1437 </w:t>
+            </w:r>
+          </w:p>
+        </w:tc>
+      </w:tr>
+      <w:tr>
+        <w:tc>
+          <w:tcPr>
+            <w:tcW w:w="2549" w:type="dxa"/>
+          </w:tcPr>
+          <w:p>
+            <w:r>
+              <w:t>Code Modules created/updated</w:t>
+            </w:r>
+          </w:p>
+        </w:tc>
+        <w:tc>
+          <w:tcPr>
+            <w:tcW w:w="10455" w:type="dxa"/>
+          </w:tcPr>
+          <w:p>
+            <w:r>
+              <w:t xml:space="preserve">In </w:t>
+            </w:r>
+            <w:r>
+              <w:t>PROCEDURE [EC].[</w:t>
+            </w:r>
+            <w:proofErr w:type="spellStart"/>
+            <w:r>
+              <w:t>sp_SelectReviewFrom_Coaching_Log</w:t>
+            </w:r>
+            <w:proofErr w:type="spellEnd"/>
+            <w:r>
+              <w:t xml:space="preserve">] </w:t>
+            </w:r>
+          </w:p>
+          <w:p>
+            <w:r>
+              <w:t xml:space="preserve">Add the definition for </w:t>
+            </w:r>
+            <w:proofErr w:type="spellStart"/>
+            <w:r>
+              <w:t>subcoaching</w:t>
+            </w:r>
+            <w:proofErr w:type="spellEnd"/>
+            <w:r>
+              <w:t xml:space="preserve"> reason id 23 to be flagged as </w:t>
+            </w:r>
+            <w:r>
+              <w:t>"OMR / ISQ"</w:t>
+            </w:r>
+          </w:p>
+        </w:tc>
+      </w:tr>
+      <w:tr>
+        <w:tc>
+          <w:tcPr>
+            <w:tcW w:w="2549" w:type="dxa"/>
+          </w:tcPr>
+          <w:p>
+            <w:r>
+              <w:t>Code doc</w:t>
+            </w:r>
+          </w:p>
+        </w:tc>
+        <w:tc>
+          <w:tcPr>
+            <w:tcW w:w="10455" w:type="dxa"/>
+          </w:tcPr>
+          <w:p>
+            <w:proofErr w:type="spellStart"/>
+            <w:r>
+              <w:t>CCO_eCoaching_Log_Create.sql</w:t>
+            </w:r>
+            <w:proofErr w:type="spellEnd"/>
+          </w:p>
+          <w:p/>
+        </w:tc>
+      </w:tr>
+      <w:tr>
+        <w:tc>
+          <w:tcPr>
+            <w:tcW w:w="2549" w:type="dxa"/>
+          </w:tcPr>
+          <w:p>
+            <w:r>
+              <w:t>Notes</w:t>
+            </w:r>
+          </w:p>
+        </w:tc>
+        <w:tc>
+          <w:tcPr>
+            <w:tcW w:w="10455" w:type="dxa"/>
+          </w:tcPr>
+          <w:p>
+            <w:r>
+              <w:t>Find an LCS Coaching log and assign myself as the Manger for the employee in Hierarchy table.</w:t>
+            </w:r>
+          </w:p>
+          <w:p>
+            <w:r>
+              <w:t xml:space="preserve">Load an </w:t>
+            </w:r>
+            <w:proofErr w:type="spellStart"/>
+            <w:r>
+              <w:t>isq</w:t>
+            </w:r>
+            <w:proofErr w:type="spellEnd"/>
+            <w:r>
+              <w:t xml:space="preserve"> file</w:t>
+            </w:r>
+          </w:p>
+          <w:p/>
+          <w:p>
+            <w:pPr>
+              <w:overflowPunct/>
+              <w:textAlignment w:val="auto"/>
+              <w:rPr>
+                <w:rFonts w:ascii="Courier New" w:hAnsi="Courier New" w:cs="Courier New"/>
+                <w:noProof/>
+              </w:rPr>
+            </w:pPr>
+            <w:r>
+              <w:rPr>
+                <w:rFonts w:ascii="Courier New" w:hAnsi="Courier New" w:cs="Courier New"/>
+                <w:noProof/>
+                <w:color w:val="0000FF"/>
+              </w:rPr>
+              <w:t>select</w:t>
+            </w:r>
+            <w:r>
+              <w:rPr>
+                <w:rFonts w:ascii="Courier New" w:hAnsi="Courier New" w:cs="Courier New"/>
+                <w:noProof/>
+              </w:rPr>
+              <w:t xml:space="preserve"> </w:t>
+            </w:r>
+            <w:r>
+              <w:rPr>
+                <w:rFonts w:ascii="Courier New" w:hAnsi="Courier New" w:cs="Courier New"/>
+                <w:noProof/>
+                <w:color w:val="808080"/>
+              </w:rPr>
+              <w:t>*</w:t>
+            </w:r>
+            <w:r>
+              <w:rPr>
+                <w:rFonts w:ascii="Courier New" w:hAnsi="Courier New" w:cs="Courier New"/>
+                <w:noProof/>
+              </w:rPr>
+              <w:t xml:space="preserve"> </w:t>
+            </w:r>
+            <w:r>
+              <w:rPr>
+                <w:rFonts w:ascii="Courier New" w:hAnsi="Courier New" w:cs="Courier New"/>
+                <w:noProof/>
+                <w:color w:val="0000FF"/>
+              </w:rPr>
+              <w:t>FROM</w:t>
+            </w:r>
+            <w:r>
+              <w:rPr>
+                <w:rFonts w:ascii="Courier New" w:hAnsi="Courier New" w:cs="Courier New"/>
+                <w:noProof/>
+              </w:rPr>
+              <w:t xml:space="preserve"> [EC]</w:t>
+            </w:r>
+            <w:r>
+              <w:rPr>
+                <w:rFonts w:ascii="Courier New" w:hAnsi="Courier New" w:cs="Courier New"/>
+                <w:noProof/>
+                <w:color w:val="808080"/>
+              </w:rPr>
+              <w:t>.</w:t>
+            </w:r>
+            <w:r>
+              <w:rPr>
+                <w:rFonts w:ascii="Courier New" w:hAnsi="Courier New" w:cs="Courier New"/>
+                <w:noProof/>
+              </w:rPr>
+              <w:t>[Coaching_Log]</w:t>
+            </w:r>
+          </w:p>
+          <w:p>
+            <w:pPr>
+              <w:overflowPunct/>
+              <w:textAlignment w:val="auto"/>
+              <w:rPr>
+                <w:rFonts w:ascii="Courier New" w:hAnsi="Courier New" w:cs="Courier New"/>
+                <w:noProof/>
+                <w:color w:val="FF0000"/>
+              </w:rPr>
+            </w:pPr>
+            <w:r>
+              <w:rPr>
+                <w:rFonts w:ascii="Courier New" w:hAnsi="Courier New" w:cs="Courier New"/>
+                <w:noProof/>
+              </w:rPr>
+              <w:t xml:space="preserve">  </w:t>
+            </w:r>
+            <w:r>
+              <w:rPr>
+                <w:rFonts w:ascii="Courier New" w:hAnsi="Courier New" w:cs="Courier New"/>
+                <w:noProof/>
+                <w:color w:val="0000FF"/>
+              </w:rPr>
+              <w:t>where</w:t>
+            </w:r>
+            <w:r>
+              <w:rPr>
+                <w:rFonts w:ascii="Courier New" w:hAnsi="Courier New" w:cs="Courier New"/>
+                <w:noProof/>
+              </w:rPr>
+              <w:t xml:space="preserve"> strreportcode </w:t>
+            </w:r>
+            <w:r>
+              <w:rPr>
+                <w:rFonts w:ascii="Courier New" w:hAnsi="Courier New" w:cs="Courier New"/>
+                <w:noProof/>
+                <w:color w:val="808080"/>
+              </w:rPr>
+              <w:t>like</w:t>
+            </w:r>
+            <w:r>
+              <w:rPr>
+                <w:rFonts w:ascii="Courier New" w:hAnsi="Courier New" w:cs="Courier New"/>
+                <w:noProof/>
+              </w:rPr>
+              <w:t xml:space="preserve"> </w:t>
+            </w:r>
+            <w:r>
+              <w:rPr>
+                <w:rFonts w:ascii="Courier New" w:hAnsi="Courier New" w:cs="Courier New"/>
+                <w:noProof/>
+                <w:color w:val="FF0000"/>
+              </w:rPr>
+              <w:t>'isq%'</w:t>
+            </w:r>
+          </w:p>
+          <w:p>
+            <w:pPr>
+              <w:rPr>
+                <w:rFonts w:ascii="Courier New" w:hAnsi="Courier New" w:cs="Courier New"/>
+                <w:noProof/>
+              </w:rPr>
+            </w:pPr>
+            <w:r>
+              <w:rPr>
+                <w:rFonts w:ascii="Courier New" w:hAnsi="Courier New" w:cs="Courier New"/>
+                <w:noProof/>
+              </w:rPr>
+              <w:t xml:space="preserve">  </w:t>
+            </w:r>
+            <w:r>
+              <w:rPr>
+                <w:rFonts w:ascii="Courier New" w:hAnsi="Courier New" w:cs="Courier New"/>
+                <w:noProof/>
+                <w:color w:val="808080"/>
+              </w:rPr>
+              <w:t>and</w:t>
+            </w:r>
+            <w:r>
+              <w:rPr>
+                <w:rFonts w:ascii="Courier New" w:hAnsi="Courier New" w:cs="Courier New"/>
+                <w:noProof/>
+              </w:rPr>
+              <w:t xml:space="preserve"> statusid </w:t>
+            </w:r>
+            <w:r>
+              <w:rPr>
+                <w:rFonts w:ascii="Courier New" w:hAnsi="Courier New" w:cs="Courier New"/>
+                <w:noProof/>
+                <w:color w:val="808080"/>
+              </w:rPr>
+              <w:t>=</w:t>
+            </w:r>
+            <w:r>
+              <w:rPr>
+                <w:rFonts w:ascii="Courier New" w:hAnsi="Courier New" w:cs="Courier New"/>
+                <w:noProof/>
+              </w:rPr>
+              <w:t xml:space="preserve"> 5</w:t>
+            </w:r>
+          </w:p>
+          <w:p>
+            <w:pPr>
+              <w:rPr>
+                <w:rFonts w:ascii="Courier New" w:hAnsi="Courier New" w:cs="Courier New"/>
+                <w:noProof/>
+              </w:rPr>
+            </w:pPr>
+          </w:p>
+          <w:p/>
+        </w:tc>
+      </w:tr>
+    </w:tbl>
+    <w:p/>
+    <w:tbl>
+      <w:tblPr>
+        <w:tblW w:w="13500" w:type="dxa"/>
+        <w:tblInd w:w="-612" w:type="dxa"/>
+        <w:tblBorders>
+          <w:top w:val="double" w:sz="4" w:space="0" w:color="auto"/>
+          <w:left w:val="double" w:sz="4" w:space="0" w:color="auto"/>
+          <w:bottom w:val="double" w:sz="4" w:space="0" w:color="auto"/>
+          <w:right w:val="double" w:sz="4" w:space="0" w:color="auto"/>
+          <w:insideH w:val="single" w:sz="6" w:space="0" w:color="auto"/>
+          <w:insideV w:val="single" w:sz="6" w:space="0" w:color="auto"/>
+        </w:tblBorders>
+        <w:tblLayout w:type="fixed"/>
+        <w:tblLook w:val="0000" w:firstRow="0" w:lastRow="0" w:firstColumn="0" w:lastColumn="0" w:noHBand="0" w:noVBand="0"/>
+      </w:tblPr>
+      <w:tblGrid>
+        <w:gridCol w:w="900"/>
+        <w:gridCol w:w="3960"/>
+        <w:gridCol w:w="4500"/>
+        <w:gridCol w:w="1260"/>
+        <w:gridCol w:w="2880"/>
+      </w:tblGrid>
+      <w:tr>
+        <w:trPr>
+          <w:cantSplit/>
+          <w:tblHeader/>
+        </w:trPr>
+        <w:tc>
+          <w:tcPr>
+            <w:tcW w:w="900" w:type="dxa"/>
+            <w:shd w:val="clear" w:color="auto" w:fill="A6A6A6"/>
+          </w:tcPr>
+          <w:p>
+            <w:pPr>
+              <w:rPr>
+                <w:i/>
+              </w:rPr>
+            </w:pPr>
+            <w:r>
+              <w:t>TEST#</w:t>
+            </w:r>
+          </w:p>
+        </w:tc>
+        <w:tc>
+          <w:tcPr>
+            <w:tcW w:w="3960" w:type="dxa"/>
+            <w:shd w:val="clear" w:color="auto" w:fill="A6A6A6"/>
+          </w:tcPr>
+          <w:p>
+            <w:pPr>
+              <w:rPr>
+                <w:i/>
+              </w:rPr>
+            </w:pPr>
+            <w:r>
+              <w:t>ACTION</w:t>
+            </w:r>
+          </w:p>
+        </w:tc>
+        <w:tc>
+          <w:tcPr>
+            <w:tcW w:w="4500" w:type="dxa"/>
+            <w:shd w:val="clear" w:color="auto" w:fill="A6A6A6"/>
+          </w:tcPr>
+          <w:p>
+            <w:pPr>
+              <w:rPr>
+                <w:i/>
+              </w:rPr>
+            </w:pPr>
+            <w:r>
+              <w:t xml:space="preserve">EXPECTED RESULTS </w:t>
+            </w:r>
+          </w:p>
+        </w:tc>
+        <w:tc>
+          <w:tcPr>
+            <w:tcW w:w="1260" w:type="dxa"/>
+            <w:shd w:val="clear" w:color="auto" w:fill="A6A6A6"/>
+          </w:tcPr>
+          <w:p>
+            <w:pPr>
+              <w:rPr>
+                <w:i/>
+              </w:rPr>
+            </w:pPr>
+            <w:r>
+              <w:t>RESULTS</w:t>
+            </w:r>
+          </w:p>
+          <w:p>
+            <w:pPr>
+              <w:rPr>
+                <w:i/>
+              </w:rPr>
+            </w:pPr>
+            <w:r>
+              <w:t>P/F/I</w:t>
+            </w:r>
+          </w:p>
+        </w:tc>
+        <w:tc>
+          <w:tcPr>
+            <w:tcW w:w="2880" w:type="dxa"/>
+            <w:shd w:val="clear" w:color="auto" w:fill="A6A6A6"/>
+          </w:tcPr>
+          <w:p>
+            <w:pPr>
+              <w:rPr>
+                <w:i/>
+              </w:rPr>
+            </w:pPr>
+            <w:r>
+              <w:t>COMMENTS</w:t>
+            </w:r>
+          </w:p>
+        </w:tc>
+      </w:tr>
+      <w:tr>
+        <w:trPr>
+          <w:cantSplit/>
+        </w:trPr>
+        <w:tc>
+          <w:tcPr>
+            <w:tcW w:w="900" w:type="dxa"/>
+          </w:tcPr>
+          <w:p>
+            <w:pPr>
+              <w:rPr>
+                <w:rFonts w:asciiTheme="minorHAnsi" w:hAnsiTheme="minorHAnsi"/>
+                <w:bCs/>
+              </w:rPr>
+            </w:pPr>
+            <w:r>
+              <w:rPr>
+                <w:rFonts w:asciiTheme="minorHAnsi" w:hAnsiTheme="minorHAnsi"/>
+                <w:bCs/>
+              </w:rPr>
+              <w:lastRenderedPageBreak/>
+              <w:t>5</w:t>
+            </w:r>
+            <w:r>
+              <w:rPr>
+                <w:rFonts w:asciiTheme="minorHAnsi" w:hAnsiTheme="minorHAnsi"/>
+                <w:bCs/>
+              </w:rPr>
+              <w:t>.1</w:t>
+            </w:r>
+          </w:p>
+        </w:tc>
+        <w:tc>
+          <w:tcPr>
+            <w:tcW w:w="3960" w:type="dxa"/>
+          </w:tcPr>
+          <w:p>
+            <w:r>
+              <w:t xml:space="preserve">Pick a log returned above and plug </w:t>
+            </w:r>
+            <w:proofErr w:type="spellStart"/>
+            <w:r>
+              <w:t>intothe</w:t>
+            </w:r>
+            <w:proofErr w:type="spellEnd"/>
+            <w:r>
+              <w:t xml:space="preserve"> review sp.</w:t>
+            </w:r>
+          </w:p>
+          <w:p>
+            <w:pPr>
+              <w:overflowPunct/>
+              <w:textAlignment w:val="auto"/>
+              <w:rPr>
+                <w:rFonts w:ascii="Courier New" w:hAnsi="Courier New" w:cs="Courier New"/>
+                <w:noProof/>
+                <w:color w:val="0000FF"/>
+              </w:rPr>
+            </w:pPr>
+            <w:r>
+              <w:rPr>
+                <w:rFonts w:ascii="Courier New" w:hAnsi="Courier New" w:cs="Courier New"/>
+                <w:noProof/>
+                <w:color w:val="0000FF"/>
+              </w:rPr>
+              <w:t>DECLARE</w:t>
+            </w:r>
+            <w:r>
+              <w:rPr>
+                <w:rFonts w:ascii="Courier New" w:hAnsi="Courier New" w:cs="Courier New"/>
+                <w:noProof/>
+              </w:rPr>
+              <w:tab/>
+              <w:t xml:space="preserve">@return_value </w:t>
+            </w:r>
+            <w:r>
+              <w:rPr>
+                <w:rFonts w:ascii="Courier New" w:hAnsi="Courier New" w:cs="Courier New"/>
+                <w:noProof/>
+                <w:color w:val="0000FF"/>
+              </w:rPr>
+              <w:t>int</w:t>
+            </w:r>
+          </w:p>
+          <w:p>
+            <w:pPr>
+              <w:overflowPunct/>
+              <w:textAlignment w:val="auto"/>
+              <w:rPr>
+                <w:rFonts w:ascii="Courier New" w:hAnsi="Courier New" w:cs="Courier New"/>
+                <w:noProof/>
+                <w:color w:val="0000FF"/>
+              </w:rPr>
+            </w:pPr>
+          </w:p>
+          <w:p>
+            <w:pPr>
+              <w:overflowPunct/>
+              <w:textAlignment w:val="auto"/>
+              <w:rPr>
+                <w:rFonts w:ascii="Courier New" w:hAnsi="Courier New" w:cs="Courier New"/>
+                <w:noProof/>
+              </w:rPr>
+            </w:pPr>
+            <w:r>
+              <w:rPr>
+                <w:rFonts w:ascii="Courier New" w:hAnsi="Courier New" w:cs="Courier New"/>
+                <w:noProof/>
+                <w:color w:val="0000FF"/>
+              </w:rPr>
+              <w:t>EXEC</w:t>
+            </w:r>
+            <w:r>
+              <w:rPr>
+                <w:rFonts w:ascii="Courier New" w:hAnsi="Courier New" w:cs="Courier New"/>
+                <w:noProof/>
+              </w:rPr>
+              <w:tab/>
+              <w:t xml:space="preserve">@return_value </w:t>
+            </w:r>
+            <w:r>
+              <w:rPr>
+                <w:rFonts w:ascii="Courier New" w:hAnsi="Courier New" w:cs="Courier New"/>
+                <w:noProof/>
+                <w:color w:val="808080"/>
+              </w:rPr>
+              <w:t>=</w:t>
+            </w:r>
+            <w:r>
+              <w:rPr>
+                <w:rFonts w:ascii="Courier New" w:hAnsi="Courier New" w:cs="Courier New"/>
+                <w:noProof/>
+              </w:rPr>
+              <w:t xml:space="preserve"> [EC]</w:t>
+            </w:r>
+            <w:r>
+              <w:rPr>
+                <w:rFonts w:ascii="Courier New" w:hAnsi="Courier New" w:cs="Courier New"/>
+                <w:noProof/>
+                <w:color w:val="808080"/>
+              </w:rPr>
+              <w:t>.</w:t>
+            </w:r>
+            <w:r>
+              <w:rPr>
+                <w:rFonts w:ascii="Courier New" w:hAnsi="Courier New" w:cs="Courier New"/>
+                <w:noProof/>
+              </w:rPr>
+              <w:t>[sp_SelectReviewFrom_Coaching_Log]</w:t>
+            </w:r>
+          </w:p>
+          <w:p>
+            <w:pPr>
+              <w:overflowPunct/>
+              <w:textAlignment w:val="auto"/>
+              <w:rPr>
+                <w:rFonts w:ascii="Courier New" w:hAnsi="Courier New" w:cs="Courier New"/>
+                <w:noProof/>
+                <w:color w:val="FF0000"/>
+              </w:rPr>
+            </w:pPr>
+            <w:r>
+              <w:rPr>
+                <w:rFonts w:ascii="Courier New" w:hAnsi="Courier New" w:cs="Courier New"/>
+                <w:noProof/>
+                <w:color w:val="0000FF"/>
+              </w:rPr>
+              <w:tab/>
+            </w:r>
+            <w:r>
+              <w:rPr>
+                <w:rFonts w:ascii="Courier New" w:hAnsi="Courier New" w:cs="Courier New"/>
+                <w:noProof/>
+                <w:color w:val="0000FF"/>
+              </w:rPr>
+              <w:tab/>
+            </w:r>
+            <w:r>
+              <w:rPr>
+                <w:rFonts w:ascii="Courier New" w:hAnsi="Courier New" w:cs="Courier New"/>
+                <w:noProof/>
+              </w:rPr>
+              <w:t xml:space="preserve">@strFormIDin </w:t>
+            </w:r>
+            <w:r>
+              <w:rPr>
+                <w:rFonts w:ascii="Courier New" w:hAnsi="Courier New" w:cs="Courier New"/>
+                <w:noProof/>
+                <w:color w:val="808080"/>
+              </w:rPr>
+              <w:t>=</w:t>
+            </w:r>
+            <w:r>
+              <w:rPr>
+                <w:rFonts w:ascii="Courier New" w:hAnsi="Courier New" w:cs="Courier New"/>
+                <w:noProof/>
+              </w:rPr>
+              <w:t xml:space="preserve"> </w:t>
+            </w:r>
+            <w:r>
+              <w:rPr>
+                <w:rFonts w:ascii="Courier New" w:hAnsi="Courier New" w:cs="Courier New"/>
+                <w:noProof/>
+                <w:color w:val="FF0000"/>
+              </w:rPr>
+              <w:t>N'eCL-christopher.kalkman-695386'</w:t>
+            </w:r>
+          </w:p>
+          <w:p>
+            <w:pPr>
+              <w:overflowPunct/>
+              <w:textAlignment w:val="auto"/>
+              <w:rPr>
+                <w:rFonts w:ascii="Courier New" w:hAnsi="Courier New" w:cs="Courier New"/>
+                <w:noProof/>
+                <w:color w:val="FF0000"/>
+              </w:rPr>
+            </w:pPr>
+          </w:p>
+          <w:p>
+            <w:pPr>
+              <w:overflowPunct/>
+              <w:textAlignment w:val="auto"/>
+              <w:rPr>
+                <w:rFonts w:ascii="Courier New" w:hAnsi="Courier New" w:cs="Courier New"/>
+                <w:noProof/>
+              </w:rPr>
+            </w:pPr>
+            <w:r>
+              <w:rPr>
+                <w:rFonts w:ascii="Courier New" w:hAnsi="Courier New" w:cs="Courier New"/>
+                <w:noProof/>
+                <w:color w:val="0000FF"/>
+              </w:rPr>
+              <w:t>SELECT</w:t>
+            </w:r>
+            <w:r>
+              <w:rPr>
+                <w:rFonts w:ascii="Courier New" w:hAnsi="Courier New" w:cs="Courier New"/>
+                <w:noProof/>
+              </w:rPr>
+              <w:tab/>
+            </w:r>
+            <w:r>
+              <w:rPr>
+                <w:rFonts w:ascii="Courier New" w:hAnsi="Courier New" w:cs="Courier New"/>
+                <w:noProof/>
+                <w:color w:val="FF0000"/>
+              </w:rPr>
+              <w:t>'Return Value'</w:t>
+            </w:r>
+            <w:r>
+              <w:rPr>
+                <w:rFonts w:ascii="Courier New" w:hAnsi="Courier New" w:cs="Courier New"/>
+                <w:noProof/>
+              </w:rPr>
+              <w:t xml:space="preserve"> </w:t>
+            </w:r>
+            <w:r>
+              <w:rPr>
+                <w:rFonts w:ascii="Courier New" w:hAnsi="Courier New" w:cs="Courier New"/>
+                <w:noProof/>
+                <w:color w:val="808080"/>
+              </w:rPr>
+              <w:t>=</w:t>
+            </w:r>
+            <w:r>
+              <w:rPr>
+                <w:rFonts w:ascii="Courier New" w:hAnsi="Courier New" w:cs="Courier New"/>
+                <w:noProof/>
+              </w:rPr>
+              <w:t xml:space="preserve"> @return_value</w:t>
+            </w:r>
+          </w:p>
+          <w:p>
+            <w:pPr>
+              <w:overflowPunct/>
+              <w:textAlignment w:val="auto"/>
+              <w:rPr>
+                <w:rFonts w:ascii="Courier New" w:hAnsi="Courier New" w:cs="Courier New"/>
+                <w:noProof/>
+              </w:rPr>
+            </w:pPr>
+          </w:p>
+          <w:p>
+            <w:pPr>
+              <w:overflowPunct/>
+              <w:textAlignment w:val="auto"/>
+              <w:rPr>
+                <w:rFonts w:ascii="Courier New" w:hAnsi="Courier New" w:cs="Courier New"/>
+                <w:noProof/>
+                <w:color w:val="0000FF"/>
+              </w:rPr>
+            </w:pPr>
+            <w:r>
+              <w:rPr>
+                <w:rFonts w:ascii="Courier New" w:hAnsi="Courier New" w:cs="Courier New"/>
+                <w:noProof/>
+                <w:color w:val="0000FF"/>
+              </w:rPr>
+              <w:t>GO</w:t>
+            </w:r>
+          </w:p>
+          <w:p/>
+        </w:tc>
+        <w:tc>
+          <w:tcPr>
+            <w:tcW w:w="4500" w:type="dxa"/>
+          </w:tcPr>
+          <w:p>
+            <w:r>
+              <w:t xml:space="preserve">Log should </w:t>
+            </w:r>
+            <w:r>
+              <w:t xml:space="preserve">display with </w:t>
+            </w:r>
+            <w:r>
+              <w:t>"OMR / ISQ"</w:t>
+            </w:r>
+            <w:r>
+              <w:t>= 1</w:t>
+            </w:r>
+          </w:p>
+        </w:tc>
+        <w:tc>
+          <w:tcPr>
+            <w:tcW w:w="1260" w:type="dxa"/>
+          </w:tcPr>
+          <w:p>
+            <w:pPr>
+              <w:rPr>
+                <w:rFonts w:asciiTheme="minorHAnsi" w:hAnsiTheme="minorHAnsi"/>
+                <w:bCs/>
+              </w:rPr>
+            </w:pPr>
+            <w:r>
+              <w:rPr>
+                <w:rFonts w:asciiTheme="minorHAnsi" w:hAnsiTheme="minorHAnsi"/>
+                <w:bCs/>
+              </w:rPr>
+              <w:t>P</w:t>
+            </w:r>
+          </w:p>
+        </w:tc>
+        <w:tc>
+          <w:tcPr>
+            <w:tcW w:w="2880" w:type="dxa"/>
+          </w:tcPr>
+          <w:p>
+            <w:pPr>
+              <w:rPr>
+                <w:rFonts w:asciiTheme="minorHAnsi" w:hAnsiTheme="minorHAnsi"/>
+                <w:bCs/>
+              </w:rPr>
+            </w:pPr>
+          </w:p>
+        </w:tc>
+      </w:tr>
+    </w:tbl>
+    <w:p/>
     <w:p/>
     <w:p/>
     <w:p/>
@@ -9568,7 +10711,7 @@
         <w:sz w:val="18"/>
         <w:szCs w:val="18"/>
       </w:rPr>
-      <w:t>13</w:t>
+      <w:t>3</w:t>
     </w:r>
     <w:r>
       <w:rPr>
@@ -9617,7 +10760,7 @@
         <w:sz w:val="18"/>
         <w:szCs w:val="18"/>
       </w:rPr>
-      <w:t>14</w:t>
+      <w:t>15</w:t>
     </w:r>
     <w:r>
       <w:rPr>
@@ -12140,7 +13283,7 @@
 </file>
 
 <file path=customXml/itemProps1.xml><?xml version="1.0" encoding="utf-8"?>
-<ds:datastoreItem xmlns:ds="http://schemas.openxmlformats.org/officeDocument/2006/customXml" ds:itemID="{63CFC5FF-725A-4995-B6C4-22AA46ECA77E}">
+<ds:datastoreItem xmlns:ds="http://schemas.openxmlformats.org/officeDocument/2006/customXml" ds:itemID="{C1770BCF-2322-49CC-A3EC-FE7727AC8ED6}">
   <ds:schemaRefs>
     <ds:schemaRef ds:uri="http://schemas.openxmlformats.org/officeDocument/2006/bibliography"/>
   </ds:schemaRefs>

</xml_diff>